<commit_message>
Progress on report, added some tests, put destroyTree in a different .c file
</commit_message>
<xml_diff>
--- a/01_Project/ProgrammingProjectReport.docx
+++ b/01_Project/ProgrammingProjectReport.docx
@@ -167,16 +167,6 @@
           <w:shd w:val="clear" w:color="auto" w:fill="FFFFFF"/>
         </w:rPr>
         <w:br/>
-      </w:r>
-      <w:proofErr w:type="gramStart"/>
-      <w:r>
-        <w:rPr>
-          <w:rFonts w:ascii="Arial" w:hAnsi="Arial" w:cs="Arial"/>
-          <w:color w:val="000000"/>
-          <w:sz w:val="20"/>
-          <w:szCs w:val="20"/>
-          <w:shd w:val="clear" w:color="auto" w:fill="FFFFFF"/>
-        </w:rPr>
         <w:t>1</w:t>
       </w:r>
       <w:r>
@@ -197,31 +187,19 @@
           <w:szCs w:val="20"/>
           <w:shd w:val="clear" w:color="auto" w:fill="FFFFFF"/>
         </w:rPr>
-        <w:t>Final results</w:t>
-      </w:r>
-      <w:proofErr w:type="gramEnd"/>
-      <w:r>
-        <w:rPr>
-          <w:rFonts w:ascii="Arial" w:hAnsi="Arial" w:cs="Arial"/>
-          <w:color w:val="000000"/>
-          <w:sz w:val="20"/>
-          <w:szCs w:val="20"/>
-          <w:shd w:val="clear" w:color="auto" w:fill="FFFFFF"/>
-        </w:rPr>
-        <w:t>:</w:t>
-      </w:r>
-    </w:p>
-    <w:p>
-      <w:pPr>
-        <w:rPr>
-          <w:rFonts w:ascii="Arial" w:hAnsi="Arial" w:cs="Arial"/>
-          <w:color w:val="000000"/>
-          <w:sz w:val="20"/>
-          <w:szCs w:val="20"/>
-          <w:shd w:val="clear" w:color="auto" w:fill="FFFFFF"/>
-        </w:rPr>
-      </w:pPr>
-      <w:proofErr w:type="gramStart"/>
+        <w:t>Final results:</w:t>
+      </w:r>
+    </w:p>
+    <w:p>
+      <w:pPr>
+        <w:rPr>
+          <w:rFonts w:ascii="Arial" w:hAnsi="Arial" w:cs="Arial"/>
+          <w:color w:val="000000"/>
+          <w:sz w:val="20"/>
+          <w:szCs w:val="20"/>
+          <w:shd w:val="clear" w:color="auto" w:fill="FFFFFF"/>
+        </w:rPr>
+      </w:pPr>
       <w:r>
         <w:rPr>
           <w:rFonts w:ascii="Arial" w:hAnsi="Arial" w:cs="Arial"/>
@@ -232,7 +210,6 @@
         </w:rPr>
         <w:t>A full level 2 tree.</w:t>
       </w:r>
-      <w:proofErr w:type="gramEnd"/>
     </w:p>
     <w:p>
       <w:pPr>
@@ -244,8 +221,8 @@
         </w:rPr>
         <w:drawing>
           <wp:inline distT="0" distB="0" distL="0" distR="0">
-            <wp:extent cx="3600000" cy="2700000"/>
-            <wp:effectExtent l="19050" t="0" r="450" b="0"/>
+            <wp:extent cx="3982123" cy="2981325"/>
+            <wp:effectExtent l="19050" t="0" r="0" b="0"/>
             <wp:docPr id="7" name="Picture 7" descr="D:\Projects\C Projects\cmake-build-debug\quad.png"/>
             <wp:cNvGraphicFramePr>
               <a:graphicFrameLocks xmlns:a="http://schemas.openxmlformats.org/drawingml/2006/main" noChangeAspect="1"/>
@@ -260,7 +237,7 @@
                     </pic:cNvPicPr>
                   </pic:nvPicPr>
                   <pic:blipFill>
-                    <a:blip r:embed="rId5" cstate="print"/>
+                    <a:blip r:embed="rId6" cstate="print"/>
                     <a:srcRect/>
                     <a:stretch>
                       <a:fillRect/>
@@ -269,7 +246,7 @@
                   <pic:spPr bwMode="auto">
                     <a:xfrm>
                       <a:off x="0" y="0"/>
-                      <a:ext cx="3600450" cy="2695575"/>
+                      <a:ext cx="3982123" cy="2981325"/>
                     </a:xfrm>
                     <a:prstGeom prst="rect">
                       <a:avLst/>
@@ -317,7 +294,7 @@
                     </pic:cNvPicPr>
                   </pic:nvPicPr>
                   <pic:blipFill>
-                    <a:blip r:embed="rId6" cstate="print"/>
+                    <a:blip r:embed="rId7" cstate="print"/>
                     <a:srcRect/>
                     <a:stretch>
                       <a:fillRect/>
@@ -384,7 +361,7 @@
                     </pic:cNvPicPr>
                   </pic:nvPicPr>
                   <pic:blipFill>
-                    <a:blip r:embed="rId7" cstate="print"/>
+                    <a:blip r:embed="rId8" cstate="print"/>
                     <a:srcRect/>
                     <a:stretch>
                       <a:fillRect/>
@@ -543,8 +520,8 @@
         </w:rPr>
         <w:drawing>
           <wp:inline distT="0" distB="0" distL="0" distR="0">
-            <wp:extent cx="3600000" cy="2695575"/>
-            <wp:effectExtent l="19050" t="0" r="450" b="0"/>
+            <wp:extent cx="4752975" cy="3558889"/>
+            <wp:effectExtent l="19050" t="0" r="9525" b="0"/>
             <wp:docPr id="10" name="Picture 10" descr="D:\Projects\C Projects\cmake-build-debug\quad.png"/>
             <wp:cNvGraphicFramePr>
               <a:graphicFrameLocks xmlns:a="http://schemas.openxmlformats.org/drawingml/2006/main"/>
@@ -559,7 +536,7 @@
                     </pic:cNvPicPr>
                   </pic:nvPicPr>
                   <pic:blipFill>
-                    <a:blip r:embed="rId8" cstate="print"/>
+                    <a:blip r:embed="rId9" cstate="print"/>
                     <a:srcRect/>
                     <a:stretch>
                       <a:fillRect/>
@@ -568,7 +545,7 @@
                   <pic:spPr bwMode="auto">
                     <a:xfrm>
                       <a:off x="0" y="0"/>
-                      <a:ext cx="3600000" cy="2695575"/>
+                      <a:ext cx="4752975" cy="3558889"/>
                     </a:xfrm>
                     <a:prstGeom prst="rect">
                       <a:avLst/>
@@ -622,7 +599,7 @@
                     </pic:cNvPicPr>
                   </pic:nvPicPr>
                   <pic:blipFill>
-                    <a:blip r:embed="rId9" cstate="print"/>
+                    <a:blip r:embed="rId10" cstate="print"/>
                     <a:srcRect/>
                     <a:stretch>
                       <a:fillRect/>
@@ -688,7 +665,7 @@
             <o:lock v:ext="edit" aspectratio="t"/>
           </v:shapetype>
           <v:shape id="_x0000_i1025" type="#_x0000_t75" style="width:418.5pt;height:96.75pt">
-            <v:imagedata r:id="rId10" o:title="task1test2after"/>
+            <v:imagedata r:id="rId11" o:title="task1test2after"/>
           </v:shape>
         </w:pict>
       </w:r>
@@ -749,7 +726,6 @@
         </w:rPr>
         <w:br/>
       </w:r>
-      <w:proofErr w:type="gramStart"/>
       <w:r>
         <w:rPr>
           <w:rFonts w:ascii="Courier New" w:eastAsia="Times New Roman" w:hAnsi="Courier New" w:cs="Courier New"/>
@@ -759,9 +735,45 @@
           <w:sz w:val="20"/>
           <w:szCs w:val="20"/>
         </w:rPr>
-        <w:t>void</w:t>
-      </w:r>
-      <w:proofErr w:type="gramEnd"/>
+        <w:t xml:space="preserve">void </w:t>
+      </w:r>
+      <w:r>
+        <w:rPr>
+          <w:rFonts w:ascii="Courier New" w:eastAsia="Times New Roman" w:hAnsi="Courier New" w:cs="Courier New"/>
+          <w:color w:val="A9B7C6"/>
+          <w:sz w:val="20"/>
+          <w:szCs w:val="20"/>
+        </w:rPr>
+        <w:t>destroyTree(</w:t>
+      </w:r>
+      <w:r>
+        <w:rPr>
+          <w:rFonts w:ascii="Courier New" w:eastAsia="Times New Roman" w:hAnsi="Courier New" w:cs="Courier New"/>
+          <w:color w:val="B9BCD1"/>
+          <w:sz w:val="20"/>
+          <w:szCs w:val="20"/>
+        </w:rPr>
+        <w:t xml:space="preserve">Node </w:t>
+      </w:r>
+      <w:r>
+        <w:rPr>
+          <w:rFonts w:ascii="Courier New" w:eastAsia="Times New Roman" w:hAnsi="Courier New" w:cs="Courier New"/>
+          <w:color w:val="A9B7C6"/>
+          <w:sz w:val="20"/>
+          <w:szCs w:val="20"/>
+        </w:rPr>
+        <w:t>*node) {</w:t>
+      </w:r>
+      <w:r>
+        <w:rPr>
+          <w:rFonts w:ascii="Courier New" w:eastAsia="Times New Roman" w:hAnsi="Courier New" w:cs="Courier New"/>
+          <w:color w:val="A9B7C6"/>
+          <w:sz w:val="20"/>
+          <w:szCs w:val="20"/>
+        </w:rPr>
+        <w:br/>
+        <w:t xml:space="preserve">    </w:t>
+      </w:r>
       <w:r>
         <w:rPr>
           <w:rFonts w:ascii="Courier New" w:eastAsia="Times New Roman" w:hAnsi="Courier New" w:cs="Courier New"/>
@@ -771,68 +783,7 @@
           <w:sz w:val="20"/>
           <w:szCs w:val="20"/>
         </w:rPr>
-        <w:t xml:space="preserve"> </w:t>
-      </w:r>
-      <w:r>
-        <w:rPr>
-          <w:rFonts w:ascii="Courier New" w:eastAsia="Times New Roman" w:hAnsi="Courier New" w:cs="Courier New"/>
-          <w:color w:val="A9B7C6"/>
-          <w:sz w:val="20"/>
-          <w:szCs w:val="20"/>
-        </w:rPr>
-        <w:t>destroyTree(</w:t>
-      </w:r>
-      <w:r>
-        <w:rPr>
-          <w:rFonts w:ascii="Courier New" w:eastAsia="Times New Roman" w:hAnsi="Courier New" w:cs="Courier New"/>
-          <w:color w:val="B9BCD1"/>
-          <w:sz w:val="20"/>
-          <w:szCs w:val="20"/>
-        </w:rPr>
-        <w:t xml:space="preserve">Node </w:t>
-      </w:r>
-      <w:r>
-        <w:rPr>
-          <w:rFonts w:ascii="Courier New" w:eastAsia="Times New Roman" w:hAnsi="Courier New" w:cs="Courier New"/>
-          <w:color w:val="A9B7C6"/>
-          <w:sz w:val="20"/>
-          <w:szCs w:val="20"/>
-        </w:rPr>
-        <w:t>*node) {</w:t>
-      </w:r>
-      <w:r>
-        <w:rPr>
-          <w:rFonts w:ascii="Courier New" w:eastAsia="Times New Roman" w:hAnsi="Courier New" w:cs="Courier New"/>
-          <w:color w:val="A9B7C6"/>
-          <w:sz w:val="20"/>
-          <w:szCs w:val="20"/>
-        </w:rPr>
-        <w:br/>
-        <w:t xml:space="preserve">    </w:t>
-      </w:r>
-      <w:proofErr w:type="spellStart"/>
-      <w:r>
-        <w:rPr>
-          <w:rFonts w:ascii="Courier New" w:eastAsia="Times New Roman" w:hAnsi="Courier New" w:cs="Courier New"/>
-          <w:b/>
-          <w:bCs/>
-          <w:color w:val="CC7832"/>
-          <w:sz w:val="20"/>
-          <w:szCs w:val="20"/>
-        </w:rPr>
-        <w:t>int</w:t>
-      </w:r>
-      <w:proofErr w:type="spellEnd"/>
-      <w:r>
-        <w:rPr>
-          <w:rFonts w:ascii="Courier New" w:eastAsia="Times New Roman" w:hAnsi="Courier New" w:cs="Courier New"/>
-          <w:b/>
-          <w:bCs/>
-          <w:color w:val="CC7832"/>
-          <w:sz w:val="20"/>
-          <w:szCs w:val="20"/>
-        </w:rPr>
-        <w:t xml:space="preserve"> </w:t>
+        <w:t xml:space="preserve">int </w:t>
       </w:r>
       <w:r>
         <w:rPr>
@@ -1004,7 +955,6 @@
         <w:br/>
         <w:t xml:space="preserve">    </w:t>
       </w:r>
-      <w:proofErr w:type="gramStart"/>
       <w:r>
         <w:rPr>
           <w:rFonts w:ascii="Courier New" w:eastAsia="Times New Roman" w:hAnsi="Courier New" w:cs="Courier New"/>
@@ -1014,9 +964,27 @@
           <w:sz w:val="20"/>
           <w:szCs w:val="20"/>
         </w:rPr>
-        <w:t>else</w:t>
-      </w:r>
-      <w:proofErr w:type="gramEnd"/>
+        <w:t xml:space="preserve">else </w:t>
+      </w:r>
+      <w:r>
+        <w:rPr>
+          <w:rFonts w:ascii="Courier New" w:eastAsia="Times New Roman" w:hAnsi="Courier New" w:cs="Courier New"/>
+          <w:color w:val="A9B7C6"/>
+          <w:sz w:val="20"/>
+          <w:szCs w:val="20"/>
+        </w:rPr>
+        <w:t>{</w:t>
+      </w:r>
+      <w:r>
+        <w:rPr>
+          <w:rFonts w:ascii="Courier New" w:eastAsia="Times New Roman" w:hAnsi="Courier New" w:cs="Courier New"/>
+          <w:color w:val="A9B7C6"/>
+          <w:sz w:val="20"/>
+          <w:szCs w:val="20"/>
+        </w:rPr>
+        <w:br/>
+        <w:t xml:space="preserve">        </w:t>
+      </w:r>
       <w:r>
         <w:rPr>
           <w:rFonts w:ascii="Courier New" w:eastAsia="Times New Roman" w:hAnsi="Courier New" w:cs="Courier New"/>
@@ -1026,36 +994,6 @@
           <w:sz w:val="20"/>
           <w:szCs w:val="20"/>
         </w:rPr>
-        <w:t xml:space="preserve"> </w:t>
-      </w:r>
-      <w:r>
-        <w:rPr>
-          <w:rFonts w:ascii="Courier New" w:eastAsia="Times New Roman" w:hAnsi="Courier New" w:cs="Courier New"/>
-          <w:color w:val="A9B7C6"/>
-          <w:sz w:val="20"/>
-          <w:szCs w:val="20"/>
-        </w:rPr>
-        <w:t>{</w:t>
-      </w:r>
-      <w:r>
-        <w:rPr>
-          <w:rFonts w:ascii="Courier New" w:eastAsia="Times New Roman" w:hAnsi="Courier New" w:cs="Courier New"/>
-          <w:color w:val="A9B7C6"/>
-          <w:sz w:val="20"/>
-          <w:szCs w:val="20"/>
-        </w:rPr>
-        <w:br/>
-        <w:t xml:space="preserve">        </w:t>
-      </w:r>
-      <w:r>
-        <w:rPr>
-          <w:rFonts w:ascii="Courier New" w:eastAsia="Times New Roman" w:hAnsi="Courier New" w:cs="Courier New"/>
-          <w:b/>
-          <w:bCs/>
-          <w:color w:val="CC7832"/>
-          <w:sz w:val="20"/>
-          <w:szCs w:val="20"/>
-        </w:rPr>
         <w:t xml:space="preserve">for </w:t>
       </w:r>
       <w:r>
@@ -1250,10 +1188,1088 @@
           <w:bdr w:val="none" w:sz="0" w:space="0" w:color="auto" w:frame="1"/>
         </w:rPr>
         <w:lastRenderedPageBreak/>
-        <w:t xml:space="preserve">Task 2: Growing the </w:t>
-      </w:r>
-      <w:proofErr w:type="spellStart"/>
-      <w:r>
+        <w:t>Task 2: Growing the Quadtree</w:t>
+      </w:r>
+    </w:p>
+    <w:p>
+      <w:r>
+        <w:t>This function recursively grows the tree uniformly overall by one level.</w:t>
+      </w:r>
+    </w:p>
+    <w:p/>
+    <w:p>
+      <w:pPr>
+        <w:pStyle w:val="NoSpacing"/>
+        <w:numPr>
+          <w:ilvl w:val="0"/>
+          <w:numId w:val="2"/>
+        </w:numPr>
+        <w:rPr>
+          <w:rFonts w:ascii="Arial" w:hAnsi="Arial" w:cs="Arial"/>
+          <w:color w:val="000000"/>
+          <w:sz w:val="20"/>
+          <w:szCs w:val="20"/>
+          <w:shd w:val="clear" w:color="auto" w:fill="FFFFFF"/>
+        </w:rPr>
+      </w:pPr>
+      <w:r>
+        <w:rPr>
+          <w:rFonts w:ascii="Arial" w:hAnsi="Arial" w:cs="Arial"/>
+          <w:color w:val="000000"/>
+          <w:sz w:val="20"/>
+          <w:szCs w:val="20"/>
+          <w:shd w:val="clear" w:color="auto" w:fill="FFFFFF"/>
+        </w:rPr>
+        <w:t>Specify a test for this function with an initial tree structure of a full Level 2 tree, and the expected results.</w:t>
+      </w:r>
+    </w:p>
+    <w:p>
+      <w:pPr>
+        <w:pStyle w:val="NoSpacing"/>
+        <w:ind w:left="1080"/>
+        <w:rPr>
+          <w:rFonts w:ascii="Arial" w:hAnsi="Arial" w:cs="Arial"/>
+          <w:color w:val="000000"/>
+          <w:sz w:val="20"/>
+          <w:szCs w:val="20"/>
+          <w:shd w:val="clear" w:color="auto" w:fill="FFFFFF"/>
+        </w:rPr>
+      </w:pPr>
+      <w:r>
+        <w:rPr>
+          <w:rFonts w:ascii="Arial" w:hAnsi="Arial" w:cs="Arial"/>
+          <w:color w:val="000000"/>
+          <w:sz w:val="20"/>
+          <w:szCs w:val="20"/>
+          <w:shd w:val="clear" w:color="auto" w:fill="FFFFFF"/>
+        </w:rPr>
+        <w:t>Expected results: Creation of a full Level 3 tree</w:t>
+      </w:r>
+    </w:p>
+    <w:p>
+      <w:pPr>
+        <w:pStyle w:val="NoSpacing"/>
+        <w:ind w:left="1080"/>
+        <w:rPr>
+          <w:rFonts w:ascii="Arial" w:hAnsi="Arial" w:cs="Arial"/>
+          <w:color w:val="000000"/>
+          <w:sz w:val="20"/>
+          <w:szCs w:val="20"/>
+          <w:shd w:val="clear" w:color="auto" w:fill="FFFFFF"/>
+        </w:rPr>
+      </w:pPr>
+      <w:r>
+        <w:rPr>
+          <w:rFonts w:ascii="Arial" w:hAnsi="Arial" w:cs="Arial"/>
+          <w:color w:val="000000"/>
+          <w:sz w:val="20"/>
+          <w:szCs w:val="20"/>
+          <w:shd w:val="clear" w:color="auto" w:fill="FFFFFF"/>
+        </w:rPr>
+        <w:t xml:space="preserve">Expected input: </w:t>
+      </w:r>
+    </w:p>
+    <w:p>
+      <w:pPr>
+        <w:pStyle w:val="NoSpacing"/>
+        <w:ind w:left="1080"/>
+        <w:rPr>
+          <w:rFonts w:ascii="Arial" w:hAnsi="Arial" w:cs="Arial"/>
+          <w:color w:val="000000"/>
+          <w:sz w:val="20"/>
+          <w:szCs w:val="20"/>
+          <w:shd w:val="clear" w:color="auto" w:fill="FFFFFF"/>
+        </w:rPr>
+      </w:pPr>
+      <w:r>
+        <w:rPr>
+          <w:rFonts w:ascii="Arial" w:hAnsi="Arial" w:cs="Arial"/>
+          <w:color w:val="000000"/>
+          <w:sz w:val="20"/>
+          <w:szCs w:val="20"/>
+          <w:shd w:val="clear" w:color="auto" w:fill="FFFFFF"/>
+        </w:rPr>
+        <w:t>2</w:t>
+      </w:r>
+    </w:p>
+    <w:p>
+      <w:pPr>
+        <w:pStyle w:val="NoSpacing"/>
+        <w:ind w:left="1080"/>
+        <w:rPr>
+          <w:rFonts w:ascii="Arial" w:hAnsi="Arial" w:cs="Arial"/>
+          <w:color w:val="000000"/>
+          <w:sz w:val="20"/>
+          <w:szCs w:val="20"/>
+          <w:shd w:val="clear" w:color="auto" w:fill="FFFFFF"/>
+        </w:rPr>
+      </w:pPr>
+      <w:r>
+        <w:rPr>
+          <w:rFonts w:ascii="Arial" w:hAnsi="Arial" w:cs="Arial"/>
+          <w:color w:val="000000"/>
+          <w:sz w:val="20"/>
+          <w:szCs w:val="20"/>
+          <w:shd w:val="clear" w:color="auto" w:fill="FFFFFF"/>
+        </w:rPr>
+        <w:t>1</w:t>
+      </w:r>
+    </w:p>
+    <w:p>
+      <w:pPr>
+        <w:pStyle w:val="NoSpacing"/>
+        <w:ind w:left="1080"/>
+        <w:rPr>
+          <w:rFonts w:ascii="Arial" w:hAnsi="Arial" w:cs="Arial"/>
+          <w:color w:val="000000"/>
+          <w:sz w:val="20"/>
+          <w:szCs w:val="20"/>
+          <w:shd w:val="clear" w:color="auto" w:fill="FFFFFF"/>
+        </w:rPr>
+      </w:pPr>
+      <w:r>
+        <w:rPr>
+          <w:rFonts w:ascii="Arial" w:hAnsi="Arial" w:cs="Arial"/>
+          <w:color w:val="000000"/>
+          <w:sz w:val="20"/>
+          <w:szCs w:val="20"/>
+          <w:shd w:val="clear" w:color="auto" w:fill="FFFFFF"/>
+        </w:rPr>
+        <w:t xml:space="preserve">Final results: </w:t>
+      </w:r>
+    </w:p>
+    <w:p>
+      <w:pPr>
+        <w:pStyle w:val="NoSpacing"/>
+        <w:ind w:left="1080"/>
+        <w:jc w:val="center"/>
+      </w:pPr>
+      <w:r>
+        <w:rPr>
+          <w:noProof/>
+        </w:rPr>
+        <w:drawing>
+          <wp:inline distT="0" distB="0" distL="0" distR="0">
+            <wp:extent cx="4972050" cy="3657600"/>
+            <wp:effectExtent l="19050" t="0" r="0" b="0"/>
+            <wp:docPr id="20" name="Picture 20" descr="D:\Projects\C Projects\cmake-build-debug\quad.png"/>
+            <wp:cNvGraphicFramePr>
+              <a:graphicFrameLocks xmlns:a="http://schemas.openxmlformats.org/drawingml/2006/main" noChangeAspect="1"/>
+            </wp:cNvGraphicFramePr>
+            <a:graphic xmlns:a="http://schemas.openxmlformats.org/drawingml/2006/main">
+              <a:graphicData uri="http://schemas.openxmlformats.org/drawingml/2006/picture">
+                <pic:pic xmlns:pic="http://schemas.openxmlformats.org/drawingml/2006/picture">
+                  <pic:nvPicPr>
+                    <pic:cNvPr id="0" name="Picture 20" descr="D:\Projects\C Projects\cmake-build-debug\quad.png"/>
+                    <pic:cNvPicPr>
+                      <a:picLocks noChangeAspect="1" noChangeArrowheads="1"/>
+                    </pic:cNvPicPr>
+                  </pic:nvPicPr>
+                  <pic:blipFill>
+                    <a:blip r:embed="rId12" cstate="print"/>
+                    <a:srcRect/>
+                    <a:stretch>
+                      <a:fillRect/>
+                    </a:stretch>
+                  </pic:blipFill>
+                  <pic:spPr bwMode="auto">
+                    <a:xfrm>
+                      <a:off x="0" y="0"/>
+                      <a:ext cx="4972050" cy="3657600"/>
+                    </a:xfrm>
+                    <a:prstGeom prst="rect">
+                      <a:avLst/>
+                    </a:prstGeom>
+                    <a:noFill/>
+                    <a:ln w="9525">
+                      <a:noFill/>
+                      <a:miter lim="800000"/>
+                      <a:headEnd/>
+                      <a:tailEnd/>
+                    </a:ln>
+                  </pic:spPr>
+                </pic:pic>
+              </a:graphicData>
+            </a:graphic>
+          </wp:inline>
+        </w:drawing>
+      </w:r>
+    </w:p>
+    <w:p>
+      <w:pPr>
+        <w:pStyle w:val="NoSpacing"/>
+        <w:ind w:left="1080"/>
+        <w:jc w:val="center"/>
+      </w:pPr>
+    </w:p>
+    <w:p>
+      <w:pPr>
+        <w:pStyle w:val="NoSpacing"/>
+        <w:ind w:left="1080"/>
+        <w:jc w:val="center"/>
+      </w:pPr>
+      <w:r>
+        <w:rPr>
+          <w:noProof/>
+        </w:rPr>
+        <w:drawing>
+          <wp:inline distT="0" distB="0" distL="0" distR="0">
+            <wp:extent cx="5314950" cy="1247775"/>
+            <wp:effectExtent l="19050" t="0" r="0" b="0"/>
+            <wp:docPr id="21" name="Picture 21" descr="C:\Users\user\Documents\Lightshot\task2test1.png"/>
+            <wp:cNvGraphicFramePr>
+              <a:graphicFrameLocks xmlns:a="http://schemas.openxmlformats.org/drawingml/2006/main" noChangeAspect="1"/>
+            </wp:cNvGraphicFramePr>
+            <a:graphic xmlns:a="http://schemas.openxmlformats.org/drawingml/2006/main">
+              <a:graphicData uri="http://schemas.openxmlformats.org/drawingml/2006/picture">
+                <pic:pic xmlns:pic="http://schemas.openxmlformats.org/drawingml/2006/picture">
+                  <pic:nvPicPr>
+                    <pic:cNvPr id="0" name="Picture 21" descr="C:\Users\user\Documents\Lightshot\task2test1.png"/>
+                    <pic:cNvPicPr>
+                      <a:picLocks noChangeAspect="1" noChangeArrowheads="1"/>
+                    </pic:cNvPicPr>
+                  </pic:nvPicPr>
+                  <pic:blipFill>
+                    <a:blip r:embed="rId13" cstate="print"/>
+                    <a:srcRect/>
+                    <a:stretch>
+                      <a:fillRect/>
+                    </a:stretch>
+                  </pic:blipFill>
+                  <pic:spPr bwMode="auto">
+                    <a:xfrm>
+                      <a:off x="0" y="0"/>
+                      <a:ext cx="5314950" cy="1247775"/>
+                    </a:xfrm>
+                    <a:prstGeom prst="rect">
+                      <a:avLst/>
+                    </a:prstGeom>
+                    <a:noFill/>
+                    <a:ln w="9525">
+                      <a:noFill/>
+                      <a:miter lim="800000"/>
+                      <a:headEnd/>
+                      <a:tailEnd/>
+                    </a:ln>
+                  </pic:spPr>
+                </pic:pic>
+              </a:graphicData>
+            </a:graphic>
+          </wp:inline>
+        </w:drawing>
+      </w:r>
+    </w:p>
+    <w:p>
+      <w:pPr>
+        <w:pStyle w:val="NoSpacing"/>
+        <w:ind w:left="1080"/>
+        <w:jc w:val="center"/>
+      </w:pPr>
+    </w:p>
+    <w:p>
+      <w:pPr>
+        <w:pStyle w:val="NoSpacing"/>
+        <w:ind w:left="1080"/>
+      </w:pPr>
+    </w:p>
+    <w:p>
+      <w:pPr>
+        <w:pStyle w:val="NoSpacing"/>
+        <w:numPr>
+          <w:ilvl w:val="0"/>
+          <w:numId w:val="2"/>
+        </w:numPr>
+        <w:rPr>
+          <w:rFonts w:ascii="Arial" w:hAnsi="Arial" w:cs="Arial"/>
+          <w:color w:val="000000"/>
+          <w:sz w:val="20"/>
+          <w:szCs w:val="20"/>
+          <w:shd w:val="clear" w:color="auto" w:fill="FFFFFF"/>
+        </w:rPr>
+      </w:pPr>
+      <w:r>
+        <w:rPr>
+          <w:rFonts w:ascii="Arial" w:hAnsi="Arial" w:cs="Arial"/>
+          <w:color w:val="000000"/>
+          <w:sz w:val="20"/>
+          <w:szCs w:val="20"/>
+          <w:shd w:val="clear" w:color="auto" w:fill="FFFFFF"/>
+        </w:rPr>
+        <w:t>Specify a test for this function with a non-uniform Level 3 tree structure that is not full, and the expected results. </w:t>
+      </w:r>
+      <w:r>
+        <w:rPr>
+          <w:rFonts w:ascii="Arial" w:hAnsi="Arial" w:cs="Arial"/>
+          <w:color w:val="000000"/>
+          <w:sz w:val="20"/>
+          <w:szCs w:val="20"/>
+          <w:shd w:val="clear" w:color="auto" w:fill="FFFFFF"/>
+        </w:rPr>
+        <w:br/>
+        <w:t>Expected results: Creating a non-uniform level 4 tree from the level 3 tree in task 1</w:t>
+      </w:r>
+    </w:p>
+    <w:p>
+      <w:pPr>
+        <w:pStyle w:val="NoSpacing"/>
+        <w:ind w:left="1080"/>
+        <w:rPr>
+          <w:rFonts w:ascii="Arial" w:hAnsi="Arial" w:cs="Arial"/>
+          <w:color w:val="000000"/>
+          <w:sz w:val="20"/>
+          <w:szCs w:val="20"/>
+          <w:shd w:val="clear" w:color="auto" w:fill="FFFFFF"/>
+        </w:rPr>
+      </w:pPr>
+      <w:r>
+        <w:rPr>
+          <w:rFonts w:ascii="Arial" w:hAnsi="Arial" w:cs="Arial"/>
+          <w:color w:val="000000"/>
+          <w:sz w:val="20"/>
+          <w:szCs w:val="20"/>
+          <w:shd w:val="clear" w:color="auto" w:fill="FFFFFF"/>
+        </w:rPr>
+        <w:t>Expected input:</w:t>
+      </w:r>
+    </w:p>
+    <w:p>
+      <w:pPr>
+        <w:pStyle w:val="NoSpacing"/>
+        <w:ind w:left="1080"/>
+        <w:rPr>
+          <w:rFonts w:ascii="Arial" w:hAnsi="Arial" w:cs="Arial"/>
+          <w:color w:val="000000"/>
+          <w:sz w:val="20"/>
+          <w:szCs w:val="20"/>
+          <w:shd w:val="clear" w:color="auto" w:fill="FFFFFF"/>
+        </w:rPr>
+      </w:pPr>
+      <w:r>
+        <w:rPr>
+          <w:rFonts w:ascii="Arial" w:hAnsi="Arial" w:cs="Arial"/>
+          <w:color w:val="000000"/>
+          <w:sz w:val="20"/>
+          <w:szCs w:val="20"/>
+          <w:shd w:val="clear" w:color="auto" w:fill="FFFFFF"/>
+        </w:rPr>
+        <w:t>2</w:t>
+      </w:r>
+    </w:p>
+    <w:p>
+      <w:pPr>
+        <w:pStyle w:val="NoSpacing"/>
+        <w:ind w:left="1080"/>
+        <w:rPr>
+          <w:rFonts w:ascii="Arial" w:hAnsi="Arial" w:cs="Arial"/>
+          <w:color w:val="000000"/>
+          <w:sz w:val="20"/>
+          <w:szCs w:val="20"/>
+          <w:shd w:val="clear" w:color="auto" w:fill="FFFFFF"/>
+        </w:rPr>
+      </w:pPr>
+      <w:r>
+        <w:rPr>
+          <w:rFonts w:ascii="Arial" w:hAnsi="Arial" w:cs="Arial"/>
+          <w:color w:val="000000"/>
+          <w:sz w:val="20"/>
+          <w:szCs w:val="20"/>
+          <w:shd w:val="clear" w:color="auto" w:fill="FFFFFF"/>
+        </w:rPr>
+        <w:t>2</w:t>
+      </w:r>
+    </w:p>
+    <w:p>
+      <w:pPr>
+        <w:pStyle w:val="NoSpacing"/>
+        <w:ind w:left="1080"/>
+        <w:rPr>
+          <w:rFonts w:ascii="Arial" w:hAnsi="Arial" w:cs="Arial"/>
+          <w:color w:val="000000"/>
+          <w:sz w:val="20"/>
+          <w:szCs w:val="20"/>
+          <w:shd w:val="clear" w:color="auto" w:fill="FFFFFF"/>
+        </w:rPr>
+      </w:pPr>
+      <w:r>
+        <w:rPr>
+          <w:rFonts w:ascii="Arial" w:hAnsi="Arial" w:cs="Arial"/>
+          <w:color w:val="000000"/>
+          <w:sz w:val="20"/>
+          <w:szCs w:val="20"/>
+          <w:shd w:val="clear" w:color="auto" w:fill="FFFFFF"/>
+        </w:rPr>
+        <w:t>Final results:</w:t>
+      </w:r>
+    </w:p>
+    <w:p>
+      <w:pPr>
+        <w:pStyle w:val="NoSpacing"/>
+        <w:ind w:left="1080"/>
+        <w:rPr>
+          <w:rFonts w:ascii="Arial" w:hAnsi="Arial" w:cs="Arial"/>
+          <w:color w:val="000000"/>
+          <w:sz w:val="20"/>
+          <w:szCs w:val="20"/>
+          <w:shd w:val="clear" w:color="auto" w:fill="FFFFFF"/>
+        </w:rPr>
+      </w:pPr>
+    </w:p>
+    <w:p>
+      <w:pPr>
+        <w:pStyle w:val="NoSpacing"/>
+        <w:ind w:left="1080"/>
+        <w:jc w:val="center"/>
+        <w:rPr>
+          <w:rFonts w:ascii="Arial" w:hAnsi="Arial" w:cs="Arial"/>
+          <w:color w:val="000000"/>
+          <w:sz w:val="20"/>
+          <w:szCs w:val="20"/>
+          <w:shd w:val="clear" w:color="auto" w:fill="FFFFFF"/>
+        </w:rPr>
+      </w:pPr>
+      <w:r>
+        <w:rPr>
+          <w:rFonts w:ascii="Arial" w:hAnsi="Arial" w:cs="Arial"/>
+          <w:noProof/>
+          <w:color w:val="000000"/>
+          <w:sz w:val="20"/>
+          <w:szCs w:val="20"/>
+          <w:shd w:val="clear" w:color="auto" w:fill="FFFFFF"/>
+        </w:rPr>
+        <w:lastRenderedPageBreak/>
+        <w:drawing>
+          <wp:inline distT="0" distB="0" distL="0" distR="0">
+            <wp:extent cx="4705350" cy="3131820"/>
+            <wp:effectExtent l="19050" t="0" r="0" b="0"/>
+            <wp:docPr id="22" name="Picture 22" descr="D:\Projects\C Projects\cmake-build-debug\quad.png"/>
+            <wp:cNvGraphicFramePr>
+              <a:graphicFrameLocks xmlns:a="http://schemas.openxmlformats.org/drawingml/2006/main" noChangeAspect="1"/>
+            </wp:cNvGraphicFramePr>
+            <a:graphic xmlns:a="http://schemas.openxmlformats.org/drawingml/2006/main">
+              <a:graphicData uri="http://schemas.openxmlformats.org/drawingml/2006/picture">
+                <pic:pic xmlns:pic="http://schemas.openxmlformats.org/drawingml/2006/picture">
+                  <pic:nvPicPr>
+                    <pic:cNvPr id="0" name="Picture 22" descr="D:\Projects\C Projects\cmake-build-debug\quad.png"/>
+                    <pic:cNvPicPr>
+                      <a:picLocks noChangeAspect="1" noChangeArrowheads="1"/>
+                    </pic:cNvPicPr>
+                  </pic:nvPicPr>
+                  <pic:blipFill>
+                    <a:blip r:embed="rId14" cstate="print"/>
+                    <a:srcRect/>
+                    <a:stretch>
+                      <a:fillRect/>
+                    </a:stretch>
+                  </pic:blipFill>
+                  <pic:spPr bwMode="auto">
+                    <a:xfrm>
+                      <a:off x="0" y="0"/>
+                      <a:ext cx="4708212" cy="3133725"/>
+                    </a:xfrm>
+                    <a:prstGeom prst="rect">
+                      <a:avLst/>
+                    </a:prstGeom>
+                    <a:noFill/>
+                    <a:ln w="9525">
+                      <a:noFill/>
+                      <a:miter lim="800000"/>
+                      <a:headEnd/>
+                      <a:tailEnd/>
+                    </a:ln>
+                  </pic:spPr>
+                </pic:pic>
+              </a:graphicData>
+            </a:graphic>
+          </wp:inline>
+        </w:drawing>
+      </w:r>
+    </w:p>
+    <w:p>
+      <w:pPr>
+        <w:pStyle w:val="NoSpacing"/>
+        <w:ind w:left="1080"/>
+        <w:jc w:val="center"/>
+        <w:rPr>
+          <w:rFonts w:ascii="Arial" w:hAnsi="Arial" w:cs="Arial"/>
+          <w:color w:val="000000"/>
+          <w:sz w:val="20"/>
+          <w:szCs w:val="20"/>
+          <w:shd w:val="clear" w:color="auto" w:fill="FFFFFF"/>
+        </w:rPr>
+      </w:pPr>
+    </w:p>
+    <w:p>
+      <w:pPr>
+        <w:pStyle w:val="NoSpacing"/>
+        <w:ind w:left="1080"/>
+        <w:jc w:val="center"/>
+        <w:rPr>
+          <w:rFonts w:ascii="Arial" w:hAnsi="Arial" w:cs="Arial"/>
+          <w:color w:val="000000"/>
+          <w:sz w:val="20"/>
+          <w:szCs w:val="20"/>
+          <w:shd w:val="clear" w:color="auto" w:fill="FFFFFF"/>
+        </w:rPr>
+      </w:pPr>
+      <w:r>
+        <w:rPr>
+          <w:rFonts w:ascii="Arial" w:hAnsi="Arial" w:cs="Arial"/>
+          <w:noProof/>
+          <w:color w:val="000000"/>
+          <w:sz w:val="20"/>
+          <w:szCs w:val="20"/>
+          <w:shd w:val="clear" w:color="auto" w:fill="FFFFFF"/>
+        </w:rPr>
+        <w:drawing>
+          <wp:inline distT="0" distB="0" distL="0" distR="0">
+            <wp:extent cx="5381625" cy="1266825"/>
+            <wp:effectExtent l="19050" t="0" r="9525" b="0"/>
+            <wp:docPr id="23" name="Picture 23" descr="C:\Users\user\Documents\Lightshot\task2test2.png"/>
+            <wp:cNvGraphicFramePr>
+              <a:graphicFrameLocks xmlns:a="http://schemas.openxmlformats.org/drawingml/2006/main" noChangeAspect="1"/>
+            </wp:cNvGraphicFramePr>
+            <a:graphic xmlns:a="http://schemas.openxmlformats.org/drawingml/2006/main">
+              <a:graphicData uri="http://schemas.openxmlformats.org/drawingml/2006/picture">
+                <pic:pic xmlns:pic="http://schemas.openxmlformats.org/drawingml/2006/picture">
+                  <pic:nvPicPr>
+                    <pic:cNvPr id="0" name="Picture 23" descr="C:\Users\user\Documents\Lightshot\task2test2.png"/>
+                    <pic:cNvPicPr>
+                      <a:picLocks noChangeAspect="1" noChangeArrowheads="1"/>
+                    </pic:cNvPicPr>
+                  </pic:nvPicPr>
+                  <pic:blipFill>
+                    <a:blip r:embed="rId15" cstate="print"/>
+                    <a:srcRect/>
+                    <a:stretch>
+                      <a:fillRect/>
+                    </a:stretch>
+                  </pic:blipFill>
+                  <pic:spPr bwMode="auto">
+                    <a:xfrm>
+                      <a:off x="0" y="0"/>
+                      <a:ext cx="5381625" cy="1266825"/>
+                    </a:xfrm>
+                    <a:prstGeom prst="rect">
+                      <a:avLst/>
+                    </a:prstGeom>
+                    <a:noFill/>
+                    <a:ln w="9525">
+                      <a:noFill/>
+                      <a:miter lim="800000"/>
+                      <a:headEnd/>
+                      <a:tailEnd/>
+                    </a:ln>
+                  </pic:spPr>
+                </pic:pic>
+              </a:graphicData>
+            </a:graphic>
+          </wp:inline>
+        </w:drawing>
+      </w:r>
+    </w:p>
+    <w:p>
+      <w:pPr>
+        <w:pStyle w:val="NoSpacing"/>
+        <w:ind w:left="1080"/>
+        <w:jc w:val="center"/>
+        <w:rPr>
+          <w:rFonts w:ascii="Arial" w:hAnsi="Arial" w:cs="Arial"/>
+          <w:color w:val="000000"/>
+          <w:sz w:val="20"/>
+          <w:szCs w:val="20"/>
+          <w:shd w:val="clear" w:color="auto" w:fill="FFFFFF"/>
+        </w:rPr>
+      </w:pPr>
+    </w:p>
+    <w:p>
+      <w:pPr>
+        <w:pStyle w:val="NoSpacing"/>
+        <w:ind w:left="1080"/>
+        <w:jc w:val="center"/>
+        <w:rPr>
+          <w:rFonts w:ascii="Arial" w:hAnsi="Arial" w:cs="Arial"/>
+          <w:color w:val="000000"/>
+          <w:sz w:val="20"/>
+          <w:szCs w:val="20"/>
+          <w:shd w:val="clear" w:color="auto" w:fill="FFFFFF"/>
+        </w:rPr>
+      </w:pPr>
+    </w:p>
+    <w:p>
+      <w:pPr>
+        <w:pStyle w:val="NoSpacing"/>
+        <w:ind w:left="1080"/>
+        <w:rPr>
+          <w:rFonts w:ascii="Arial" w:hAnsi="Arial" w:cs="Arial"/>
+          <w:color w:val="000000"/>
+          <w:sz w:val="20"/>
+          <w:szCs w:val="20"/>
+          <w:shd w:val="clear" w:color="auto" w:fill="FFFFFF"/>
+        </w:rPr>
+      </w:pPr>
+      <w:r>
+        <w:rPr>
+          <w:rFonts w:ascii="Arial" w:hAnsi="Arial" w:cs="Arial"/>
+          <w:color w:val="000000"/>
+          <w:sz w:val="20"/>
+          <w:szCs w:val="20"/>
+          <w:shd w:val="clear" w:color="auto" w:fill="FFFFFF"/>
+        </w:rPr>
+        <w:t>Code:</w:t>
+      </w:r>
+    </w:p>
+    <w:p>
+      <w:pPr>
+        <w:pStyle w:val="NoSpacing"/>
+        <w:ind w:left="1080"/>
+        <w:rPr>
+          <w:rFonts w:ascii="Arial" w:hAnsi="Arial" w:cs="Arial"/>
+          <w:color w:val="000000"/>
+          <w:sz w:val="20"/>
+          <w:szCs w:val="20"/>
+          <w:shd w:val="clear" w:color="auto" w:fill="FFFFFF"/>
+        </w:rPr>
+      </w:pPr>
+    </w:p>
+    <w:p>
+      <w:pPr>
+        <w:pStyle w:val="NoSpacing"/>
+        <w:ind w:left="1080"/>
+        <w:rPr>
+          <w:rFonts w:ascii="Arial" w:hAnsi="Arial" w:cs="Arial"/>
+          <w:color w:val="000000"/>
+          <w:sz w:val="20"/>
+          <w:szCs w:val="20"/>
+          <w:shd w:val="clear" w:color="auto" w:fill="FFFFFF"/>
+        </w:rPr>
+      </w:pPr>
+      <w:r>
+        <w:rPr>
+          <w:rFonts w:ascii="Arial" w:hAnsi="Arial" w:cs="Arial"/>
+          <w:color w:val="000000"/>
+          <w:sz w:val="20"/>
+          <w:szCs w:val="20"/>
+          <w:shd w:val="clear" w:color="auto" w:fill="FFFFFF"/>
+        </w:rPr>
+        <w:t>This function recursively makes children for all the leaf nodes. If the node is a parent, the function goes through all its children and adds children when a leaf node is reached.</w:t>
+      </w:r>
+    </w:p>
+    <w:p>
+      <w:pPr>
+        <w:pStyle w:val="NoSpacing"/>
+        <w:ind w:left="1080"/>
+        <w:rPr>
+          <w:rFonts w:ascii="Arial" w:hAnsi="Arial" w:cs="Arial"/>
+          <w:color w:val="000000"/>
+          <w:sz w:val="20"/>
+          <w:szCs w:val="20"/>
+          <w:shd w:val="clear" w:color="auto" w:fill="FFFFFF"/>
+        </w:rPr>
+      </w:pPr>
+    </w:p>
+    <w:p>
+      <w:pPr>
+        <w:pStyle w:val="NoSpacing"/>
+        <w:ind w:left="1080"/>
+        <w:rPr>
+          <w:rFonts w:ascii="Arial" w:hAnsi="Arial" w:cs="Arial"/>
+          <w:color w:val="000000"/>
+          <w:sz w:val="20"/>
+          <w:szCs w:val="20"/>
+          <w:shd w:val="clear" w:color="auto" w:fill="FFFFFF"/>
+        </w:rPr>
+      </w:pPr>
+    </w:p>
+    <w:p>
+      <w:pPr>
+        <w:pStyle w:val="NoSpacing"/>
+        <w:ind w:left="1080"/>
+        <w:rPr>
+          <w:rFonts w:ascii="Arial" w:hAnsi="Arial" w:cs="Arial"/>
+          <w:color w:val="000000"/>
+          <w:sz w:val="20"/>
+          <w:szCs w:val="20"/>
+          <w:shd w:val="clear" w:color="auto" w:fill="FFFFFF"/>
+        </w:rPr>
+      </w:pPr>
+    </w:p>
+    <w:p>
+      <w:pPr>
+        <w:pStyle w:val="HTMLPreformatted"/>
+        <w:shd w:val="clear" w:color="auto" w:fill="2B2B2B"/>
+        <w:rPr>
+          <w:color w:val="A9B7C6"/>
+        </w:rPr>
+      </w:pPr>
+      <w:r>
+        <w:rPr>
+          <w:b/>
+          <w:bCs/>
+          <w:color w:val="CC7832"/>
+        </w:rPr>
+        <w:t xml:space="preserve">void </w:t>
+      </w:r>
+      <w:r>
+        <w:rPr>
+          <w:color w:val="A9B7C6"/>
+        </w:rPr>
+        <w:t xml:space="preserve">growTree( </w:t>
+      </w:r>
+      <w:r>
+        <w:rPr>
+          <w:color w:val="B9BCD1"/>
+        </w:rPr>
+        <w:t xml:space="preserve">Node </w:t>
+      </w:r>
+      <w:r>
+        <w:rPr>
+          <w:color w:val="A9B7C6"/>
+        </w:rPr>
+        <w:t>*node ) {</w:t>
+      </w:r>
+      <w:r>
+        <w:rPr>
+          <w:color w:val="A9B7C6"/>
+        </w:rPr>
+        <w:br/>
+        <w:t xml:space="preserve">  </w:t>
+      </w:r>
+      <w:r>
+        <w:rPr>
+          <w:b/>
+          <w:bCs/>
+          <w:color w:val="CC7832"/>
+        </w:rPr>
+        <w:t xml:space="preserve">int </w:t>
+      </w:r>
+      <w:r>
+        <w:rPr>
+          <w:color w:val="A9B7C6"/>
+        </w:rPr>
+        <w:t>i</w:t>
+      </w:r>
+      <w:r>
+        <w:rPr>
+          <w:color w:val="CC7832"/>
+        </w:rPr>
+        <w:t>;</w:t>
+      </w:r>
+      <w:r>
+        <w:rPr>
+          <w:color w:val="CC7832"/>
+        </w:rPr>
+        <w:br/>
+      </w:r>
+      <w:r>
+        <w:rPr>
+          <w:color w:val="CC7832"/>
+        </w:rPr>
+        <w:br/>
+        <w:t xml:space="preserve">  </w:t>
+      </w:r>
+      <w:r>
+        <w:rPr>
+          <w:b/>
+          <w:bCs/>
+          <w:color w:val="CC7832"/>
+        </w:rPr>
+        <w:t>if</w:t>
+      </w:r>
+      <w:r>
+        <w:rPr>
+          <w:color w:val="A9B7C6"/>
+        </w:rPr>
+        <w:t>( node-&gt;</w:t>
+      </w:r>
+      <w:r>
+        <w:rPr>
+          <w:color w:val="9373A5"/>
+        </w:rPr>
+        <w:t>child</w:t>
+      </w:r>
+      <w:r>
+        <w:rPr>
+          <w:color w:val="A9B7C6"/>
+        </w:rPr>
+        <w:t>[</w:t>
+      </w:r>
+      <w:r>
+        <w:rPr>
+          <w:color w:val="6897BB"/>
+        </w:rPr>
+        <w:t>0</w:t>
+      </w:r>
+      <w:r>
+        <w:rPr>
+          <w:color w:val="A9B7C6"/>
+        </w:rPr>
+        <w:t xml:space="preserve">] == </w:t>
+      </w:r>
+      <w:r>
+        <w:rPr>
+          <w:color w:val="908B25"/>
+        </w:rPr>
+        <w:t>NULL</w:t>
+      </w:r>
+      <w:r>
+        <w:rPr>
+          <w:color w:val="A9B7C6"/>
+        </w:rPr>
+        <w:t>) {</w:t>
+      </w:r>
+      <w:r>
+        <w:rPr>
+          <w:color w:val="A9B7C6"/>
+        </w:rPr>
+        <w:br/>
+        <w:t xml:space="preserve">      makeChildren(node)</w:t>
+      </w:r>
+      <w:r>
+        <w:rPr>
+          <w:color w:val="CC7832"/>
+        </w:rPr>
+        <w:t>;</w:t>
+      </w:r>
+      <w:r>
+        <w:rPr>
+          <w:color w:val="CC7832"/>
+        </w:rPr>
+        <w:br/>
+        <w:t xml:space="preserve">  </w:t>
+      </w:r>
+      <w:r>
+        <w:rPr>
+          <w:color w:val="A9B7C6"/>
+        </w:rPr>
+        <w:t>}</w:t>
+      </w:r>
+      <w:r>
+        <w:rPr>
+          <w:color w:val="A9B7C6"/>
+        </w:rPr>
+        <w:br/>
+      </w:r>
+      <w:r>
+        <w:rPr>
+          <w:color w:val="A9B7C6"/>
+        </w:rPr>
+        <w:br/>
+        <w:t xml:space="preserve">  </w:t>
+      </w:r>
+      <w:r>
+        <w:rPr>
+          <w:b/>
+          <w:bCs/>
+          <w:color w:val="CC7832"/>
+        </w:rPr>
+        <w:t xml:space="preserve">else </w:t>
+      </w:r>
+      <w:r>
+        <w:rPr>
+          <w:color w:val="A9B7C6"/>
+        </w:rPr>
+        <w:t>{</w:t>
+      </w:r>
+      <w:r>
+        <w:rPr>
+          <w:color w:val="A9B7C6"/>
+        </w:rPr>
+        <w:br/>
+        <w:t xml:space="preserve">    </w:t>
+      </w:r>
+      <w:r>
+        <w:rPr>
+          <w:b/>
+          <w:bCs/>
+          <w:color w:val="CC7832"/>
+        </w:rPr>
+        <w:t xml:space="preserve">for </w:t>
+      </w:r>
+      <w:r>
+        <w:rPr>
+          <w:color w:val="A9B7C6"/>
+        </w:rPr>
+        <w:t>( i=</w:t>
+      </w:r>
+      <w:r>
+        <w:rPr>
+          <w:color w:val="6897BB"/>
+        </w:rPr>
+        <w:t>0</w:t>
+      </w:r>
+      <w:r>
+        <w:rPr>
+          <w:color w:val="CC7832"/>
+        </w:rPr>
+        <w:t xml:space="preserve">; </w:t>
+      </w:r>
+      <w:r>
+        <w:rPr>
+          <w:color w:val="A9B7C6"/>
+        </w:rPr>
+        <w:t>i&lt;</w:t>
+      </w:r>
+      <w:r>
+        <w:rPr>
+          <w:color w:val="6897BB"/>
+        </w:rPr>
+        <w:t>4</w:t>
+      </w:r>
+      <w:r>
+        <w:rPr>
+          <w:color w:val="CC7832"/>
+        </w:rPr>
+        <w:t xml:space="preserve">; </w:t>
+      </w:r>
+      <w:r>
+        <w:rPr>
+          <w:color w:val="A9B7C6"/>
+        </w:rPr>
+        <w:t>++i ) {</w:t>
+      </w:r>
+      <w:r>
+        <w:rPr>
+          <w:color w:val="A9B7C6"/>
+        </w:rPr>
+        <w:br/>
+        <w:t xml:space="preserve">        growTree (node-&gt;</w:t>
+      </w:r>
+      <w:r>
+        <w:rPr>
+          <w:color w:val="9373A5"/>
+        </w:rPr>
+        <w:t>child</w:t>
+      </w:r>
+      <w:r>
+        <w:rPr>
+          <w:color w:val="A9B7C6"/>
+        </w:rPr>
+        <w:t>[i])</w:t>
+      </w:r>
+      <w:r>
+        <w:rPr>
+          <w:color w:val="CC7832"/>
+        </w:rPr>
+        <w:t>;</w:t>
+      </w:r>
+      <w:r>
+        <w:rPr>
+          <w:color w:val="CC7832"/>
+        </w:rPr>
+        <w:br/>
+        <w:t xml:space="preserve">    </w:t>
+      </w:r>
+      <w:r>
+        <w:rPr>
+          <w:color w:val="A9B7C6"/>
+        </w:rPr>
+        <w:t>}</w:t>
+      </w:r>
+      <w:r>
+        <w:rPr>
+          <w:color w:val="A9B7C6"/>
+        </w:rPr>
+        <w:br/>
+        <w:t xml:space="preserve">  }</w:t>
+      </w:r>
+    </w:p>
+    <w:p>
+      <w:pPr>
+        <w:pStyle w:val="NoSpacing"/>
+        <w:ind w:left="1080"/>
+        <w:rPr>
+          <w:rFonts w:ascii="Arial" w:hAnsi="Arial" w:cs="Arial"/>
+          <w:color w:val="000000"/>
+          <w:sz w:val="20"/>
+          <w:szCs w:val="20"/>
+          <w:shd w:val="clear" w:color="auto" w:fill="FFFFFF"/>
+        </w:rPr>
+      </w:pPr>
+    </w:p>
+    <w:p>
+      <w:pPr>
+        <w:pStyle w:val="NoSpacing"/>
+        <w:ind w:left="1080"/>
+        <w:rPr>
+          <w:rFonts w:ascii="Arial" w:hAnsi="Arial" w:cs="Arial"/>
+          <w:color w:val="000000"/>
+          <w:sz w:val="20"/>
+          <w:szCs w:val="20"/>
+          <w:shd w:val="clear" w:color="auto" w:fill="FFFFFF"/>
+        </w:rPr>
+      </w:pPr>
+    </w:p>
+    <w:p>
+      <w:pPr>
+        <w:pStyle w:val="NoSpacing"/>
+        <w:ind w:left="1080"/>
+        <w:rPr>
+          <w:rFonts w:ascii="Arial" w:hAnsi="Arial" w:cs="Arial"/>
+          <w:color w:val="000000"/>
+          <w:sz w:val="20"/>
+          <w:szCs w:val="20"/>
+          <w:shd w:val="clear" w:color="auto" w:fill="FFFFFF"/>
+        </w:rPr>
+      </w:pPr>
+    </w:p>
+    <w:p>
+      <w:pPr>
+        <w:pStyle w:val="NoSpacing"/>
+        <w:ind w:left="1080"/>
+        <w:rPr>
+          <w:rFonts w:ascii="Arial" w:hAnsi="Arial" w:cs="Arial"/>
+          <w:color w:val="000000"/>
+          <w:sz w:val="20"/>
+          <w:szCs w:val="20"/>
+          <w:shd w:val="clear" w:color="auto" w:fill="FFFFFF"/>
+        </w:rPr>
+      </w:pPr>
+    </w:p>
+    <w:p>
+      <w:pPr>
+        <w:pStyle w:val="NoSpacing"/>
+        <w:ind w:left="1080"/>
+        <w:rPr>
+          <w:rFonts w:ascii="Arial" w:hAnsi="Arial" w:cs="Arial"/>
+          <w:color w:val="000000"/>
+          <w:sz w:val="20"/>
+          <w:szCs w:val="20"/>
+          <w:shd w:val="clear" w:color="auto" w:fill="FFFFFF"/>
+        </w:rPr>
+      </w:pPr>
+    </w:p>
+    <w:p>
+      <w:pPr>
+        <w:pStyle w:val="NoSpacing"/>
+        <w:ind w:left="1080"/>
+        <w:rPr>
+          <w:rFonts w:ascii="Arial" w:hAnsi="Arial" w:cs="Arial"/>
+          <w:color w:val="000000"/>
+          <w:sz w:val="20"/>
+          <w:szCs w:val="20"/>
+          <w:shd w:val="clear" w:color="auto" w:fill="FFFFFF"/>
+        </w:rPr>
+      </w:pPr>
+    </w:p>
+    <w:p>
+      <w:pPr>
+        <w:pStyle w:val="NoSpacing"/>
+        <w:ind w:left="1080"/>
+        <w:rPr>
+          <w:rFonts w:ascii="Arial" w:hAnsi="Arial" w:cs="Arial"/>
+          <w:color w:val="000000"/>
+          <w:sz w:val="20"/>
+          <w:szCs w:val="20"/>
+          <w:shd w:val="clear" w:color="auto" w:fill="FFFFFF"/>
+        </w:rPr>
+      </w:pPr>
+    </w:p>
+    <w:p>
+      <w:pPr>
+        <w:pStyle w:val="Heading3"/>
+        <w:shd w:val="clear" w:color="auto" w:fill="FFFFFF"/>
+        <w:spacing w:before="0" w:beforeAutospacing="0" w:after="0" w:afterAutospacing="0"/>
+        <w:ind w:right="45"/>
         <w:rPr>
           <w:rFonts w:ascii="inherit" w:hAnsi="inherit" w:cs="Arial"/>
           <w:color w:val="000000"/>
@@ -1261,20 +2277,1400 @@
           <w:szCs w:val="23"/>
           <w:bdr w:val="none" w:sz="0" w:space="0" w:color="auto" w:frame="1"/>
         </w:rPr>
-        <w:t>Quadtree</w:t>
-      </w:r>
-      <w:proofErr w:type="spellEnd"/>
-    </w:p>
-    <w:p>
-      <w:r>
-        <w:t>This function recursively grows the tree uniformly overall by one level.</w:t>
-      </w:r>
-    </w:p>
-    <w:p/>
-    <w:p>
-      <w:pPr>
-        <w:pStyle w:val="NoSpacing"/>
-      </w:pPr>
+      </w:pPr>
+      <w:r>
+        <w:rPr>
+          <w:rFonts w:ascii="inherit" w:hAnsi="inherit" w:cs="Arial"/>
+          <w:color w:val="000000"/>
+          <w:sz w:val="23"/>
+          <w:szCs w:val="23"/>
+          <w:bdr w:val="none" w:sz="0" w:space="0" w:color="auto" w:frame="1"/>
+        </w:rPr>
+        <w:t>Task 3: A limit on tree level</w:t>
+      </w:r>
+    </w:p>
+    <w:p>
+      <w:pPr>
+        <w:pStyle w:val="Heading3"/>
+        <w:shd w:val="clear" w:color="auto" w:fill="FFFFFF"/>
+        <w:spacing w:before="0" w:beforeAutospacing="0" w:after="0" w:afterAutospacing="0"/>
+        <w:ind w:right="45"/>
+        <w:rPr>
+          <w:rFonts w:ascii="inherit" w:hAnsi="inherit" w:cs="Arial"/>
+          <w:color w:val="000000"/>
+          <w:sz w:val="23"/>
+          <w:szCs w:val="23"/>
+          <w:bdr w:val="none" w:sz="0" w:space="0" w:color="auto" w:frame="1"/>
+        </w:rPr>
+      </w:pPr>
+    </w:p>
+    <w:p>
+      <w:pPr>
+        <w:pStyle w:val="NormalWeb"/>
+        <w:shd w:val="clear" w:color="auto" w:fill="FFFFFF"/>
+        <w:spacing w:before="0" w:beforeAutospacing="0" w:after="0" w:afterAutospacing="0"/>
+        <w:rPr>
+          <w:rFonts w:ascii="Arial" w:hAnsi="Arial" w:cs="Arial"/>
+          <w:color w:val="000000"/>
+        </w:rPr>
+      </w:pPr>
+      <w:r>
+        <w:rPr>
+          <w:rFonts w:ascii="Arial" w:hAnsi="Arial" w:cs="Arial"/>
+          <w:color w:val="000000"/>
+        </w:rPr>
+        <w:lastRenderedPageBreak/>
+        <w:t>(</w:t>
+      </w:r>
+      <w:r>
+        <w:rPr>
+          <w:rFonts w:ascii="inherit" w:hAnsi="inherit" w:cs="Arial"/>
+          <w:color w:val="000000"/>
+          <w:sz w:val="20"/>
+          <w:szCs w:val="20"/>
+          <w:bdr w:val="none" w:sz="0" w:space="0" w:color="auto" w:frame="1"/>
+        </w:rPr>
+        <w:t>i</w:t>
+      </w:r>
+      <w:r>
+        <w:rPr>
+          <w:rFonts w:ascii="Arial" w:hAnsi="Arial" w:cs="Arial"/>
+          <w:color w:val="000000"/>
+        </w:rPr>
+        <w:t>) Making some basic assumptions about the size of primitive data types estimate the memory use for a tree Node on paper.</w:t>
+      </w:r>
+    </w:p>
+    <w:p>
+      <w:pPr>
+        <w:pStyle w:val="NormalWeb"/>
+        <w:shd w:val="clear" w:color="auto" w:fill="FFFFFF"/>
+        <w:spacing w:before="0" w:beforeAutospacing="0" w:after="240" w:afterAutospacing="0"/>
+        <w:rPr>
+          <w:rFonts w:ascii="Arial" w:hAnsi="Arial" w:cs="Arial"/>
+          <w:color w:val="000000"/>
+        </w:rPr>
+      </w:pPr>
+      <w:r>
+        <w:rPr>
+          <w:rFonts w:ascii="Arial" w:hAnsi="Arial" w:cs="Arial"/>
+          <w:color w:val="000000"/>
+        </w:rPr>
+        <w:t>Explain your answer and assumptions in the report.</w:t>
+      </w:r>
+    </w:p>
+    <w:p>
+      <w:r>
+        <w:t>The Node consists of 1 int, an array of 2 doubles and pointers to 4 children</w:t>
+      </w:r>
+      <w:r>
+        <w:t xml:space="preserve"> </w:t>
+      </w:r>
+      <w:r>
+        <w:t>(also nodes).</w:t>
+      </w:r>
+      <w:r>
+        <w:t xml:space="preserve"> Judging by the size of primitive datatypes, 1 node should be 4 bytes (int) + 2*8 bytes (doubles) + 4*8 bytes (</w:t>
+      </w:r>
+      <w:r>
+        <w:t>pointers</w:t>
+      </w:r>
+      <w:r>
+        <w:t>) it should be 52 bytes</w:t>
+      </w:r>
+      <w:r>
+        <w:t>.</w:t>
+      </w:r>
+    </w:p>
+    <w:p>
+      <w:pPr>
+        <w:pStyle w:val="NoSpacing"/>
+        <w:rPr>
+          <w:rFonts w:ascii="Arial" w:hAnsi="Arial" w:cs="Arial"/>
+          <w:color w:val="000000"/>
+          <w:sz w:val="20"/>
+          <w:szCs w:val="20"/>
+          <w:shd w:val="clear" w:color="auto" w:fill="FFFFFF"/>
+        </w:rPr>
+      </w:pPr>
+    </w:p>
+    <w:p>
+      <w:pPr>
+        <w:pStyle w:val="NoSpacing"/>
+        <w:rPr>
+          <w:rFonts w:ascii="Arial" w:hAnsi="Arial" w:cs="Arial"/>
+          <w:color w:val="000000"/>
+          <w:sz w:val="20"/>
+          <w:szCs w:val="20"/>
+          <w:shd w:val="clear" w:color="auto" w:fill="FFFFFF"/>
+        </w:rPr>
+      </w:pPr>
+      <w:r>
+        <w:rPr>
+          <w:rFonts w:ascii="Arial" w:hAnsi="Arial" w:cs="Arial"/>
+          <w:color w:val="000000"/>
+          <w:sz w:val="20"/>
+          <w:szCs w:val="20"/>
+          <w:shd w:val="clear" w:color="auto" w:fill="FFFFFF"/>
+        </w:rPr>
+        <w:t>(ii</w:t>
+      </w:r>
+      <w:r>
+        <w:rPr>
+          <w:rFonts w:ascii="Arial" w:hAnsi="Arial" w:cs="Arial"/>
+          <w:color w:val="000000"/>
+          <w:sz w:val="20"/>
+          <w:szCs w:val="20"/>
+          <w:shd w:val="clear" w:color="auto" w:fill="FFFFFF"/>
+        </w:rPr>
+        <w:t>) Produce a table showing how much memory you would expect to use for a full tree with 5, 6, 7, 8, 9 and 10 levels.</w:t>
+      </w:r>
+    </w:p>
+    <w:p>
+      <w:pPr>
+        <w:pStyle w:val="NoSpacing"/>
+        <w:rPr>
+          <w:rFonts w:ascii="Arial" w:hAnsi="Arial" w:cs="Arial"/>
+          <w:color w:val="000000"/>
+          <w:sz w:val="20"/>
+          <w:szCs w:val="20"/>
+          <w:shd w:val="clear" w:color="auto" w:fill="FFFFFF"/>
+        </w:rPr>
+      </w:pPr>
+    </w:p>
+    <w:tbl>
+      <w:tblPr>
+        <w:tblStyle w:val="TableGrid"/>
+        <w:tblW w:w="0" w:type="auto"/>
+        <w:tblLook w:val="04A0"/>
+      </w:tblPr>
+      <w:tblGrid>
+        <w:gridCol w:w="1573"/>
+        <w:gridCol w:w="1573"/>
+        <w:gridCol w:w="1574"/>
+        <w:gridCol w:w="1574"/>
+        <w:gridCol w:w="1574"/>
+        <w:gridCol w:w="1574"/>
+        <w:gridCol w:w="1574"/>
+      </w:tblGrid>
+      <w:tr>
+        <w:tc>
+          <w:tcPr>
+            <w:tcW w:w="1573" w:type="dxa"/>
+          </w:tcPr>
+          <w:p>
+            <w:pPr>
+              <w:pStyle w:val="NoSpacing"/>
+              <w:rPr>
+                <w:rFonts w:ascii="Arial" w:hAnsi="Arial" w:cs="Arial"/>
+                <w:color w:val="000000"/>
+                <w:sz w:val="20"/>
+                <w:szCs w:val="20"/>
+                <w:shd w:val="clear" w:color="auto" w:fill="FFFFFF"/>
+              </w:rPr>
+            </w:pPr>
+            <w:r>
+              <w:rPr>
+                <w:rFonts w:ascii="Arial" w:hAnsi="Arial" w:cs="Arial"/>
+                <w:color w:val="000000"/>
+                <w:sz w:val="20"/>
+                <w:szCs w:val="20"/>
+                <w:shd w:val="clear" w:color="auto" w:fill="FFFFFF"/>
+              </w:rPr>
+              <w:t>levels</w:t>
+            </w:r>
+          </w:p>
+        </w:tc>
+        <w:tc>
+          <w:tcPr>
+            <w:tcW w:w="1573" w:type="dxa"/>
+          </w:tcPr>
+          <w:p>
+            <w:pPr>
+              <w:pStyle w:val="NoSpacing"/>
+              <w:rPr>
+                <w:rFonts w:ascii="Arial" w:hAnsi="Arial" w:cs="Arial"/>
+                <w:color w:val="000000"/>
+                <w:sz w:val="20"/>
+                <w:szCs w:val="20"/>
+                <w:shd w:val="clear" w:color="auto" w:fill="FFFFFF"/>
+              </w:rPr>
+            </w:pPr>
+            <w:r>
+              <w:rPr>
+                <w:rFonts w:ascii="Arial" w:hAnsi="Arial" w:cs="Arial"/>
+                <w:color w:val="000000"/>
+                <w:sz w:val="20"/>
+                <w:szCs w:val="20"/>
+                <w:shd w:val="clear" w:color="auto" w:fill="FFFFFF"/>
+              </w:rPr>
+              <w:t>5</w:t>
+            </w:r>
+          </w:p>
+        </w:tc>
+        <w:tc>
+          <w:tcPr>
+            <w:tcW w:w="1574" w:type="dxa"/>
+          </w:tcPr>
+          <w:p>
+            <w:pPr>
+              <w:pStyle w:val="NoSpacing"/>
+              <w:rPr>
+                <w:rFonts w:ascii="Arial" w:hAnsi="Arial" w:cs="Arial"/>
+                <w:color w:val="000000"/>
+                <w:sz w:val="20"/>
+                <w:szCs w:val="20"/>
+                <w:shd w:val="clear" w:color="auto" w:fill="FFFFFF"/>
+              </w:rPr>
+            </w:pPr>
+            <w:r>
+              <w:rPr>
+                <w:rFonts w:ascii="Arial" w:hAnsi="Arial" w:cs="Arial"/>
+                <w:color w:val="000000"/>
+                <w:sz w:val="20"/>
+                <w:szCs w:val="20"/>
+                <w:shd w:val="clear" w:color="auto" w:fill="FFFFFF"/>
+              </w:rPr>
+              <w:t>6</w:t>
+            </w:r>
+          </w:p>
+        </w:tc>
+        <w:tc>
+          <w:tcPr>
+            <w:tcW w:w="1574" w:type="dxa"/>
+          </w:tcPr>
+          <w:p>
+            <w:pPr>
+              <w:pStyle w:val="NoSpacing"/>
+              <w:rPr>
+                <w:rFonts w:ascii="Arial" w:hAnsi="Arial" w:cs="Arial"/>
+                <w:color w:val="000000"/>
+                <w:sz w:val="20"/>
+                <w:szCs w:val="20"/>
+                <w:shd w:val="clear" w:color="auto" w:fill="FFFFFF"/>
+              </w:rPr>
+            </w:pPr>
+            <w:r>
+              <w:rPr>
+                <w:rFonts w:ascii="Arial" w:hAnsi="Arial" w:cs="Arial"/>
+                <w:color w:val="000000"/>
+                <w:sz w:val="20"/>
+                <w:szCs w:val="20"/>
+                <w:shd w:val="clear" w:color="auto" w:fill="FFFFFF"/>
+              </w:rPr>
+              <w:t>7</w:t>
+            </w:r>
+          </w:p>
+        </w:tc>
+        <w:tc>
+          <w:tcPr>
+            <w:tcW w:w="1574" w:type="dxa"/>
+          </w:tcPr>
+          <w:p>
+            <w:pPr>
+              <w:pStyle w:val="NoSpacing"/>
+              <w:rPr>
+                <w:rFonts w:ascii="Arial" w:hAnsi="Arial" w:cs="Arial"/>
+                <w:color w:val="000000"/>
+                <w:sz w:val="20"/>
+                <w:szCs w:val="20"/>
+                <w:shd w:val="clear" w:color="auto" w:fill="FFFFFF"/>
+              </w:rPr>
+            </w:pPr>
+            <w:r>
+              <w:rPr>
+                <w:rFonts w:ascii="Arial" w:hAnsi="Arial" w:cs="Arial"/>
+                <w:color w:val="000000"/>
+                <w:sz w:val="20"/>
+                <w:szCs w:val="20"/>
+                <w:shd w:val="clear" w:color="auto" w:fill="FFFFFF"/>
+              </w:rPr>
+              <w:t>8</w:t>
+            </w:r>
+          </w:p>
+        </w:tc>
+        <w:tc>
+          <w:tcPr>
+            <w:tcW w:w="1574" w:type="dxa"/>
+          </w:tcPr>
+          <w:p>
+            <w:pPr>
+              <w:pStyle w:val="NoSpacing"/>
+              <w:rPr>
+                <w:rFonts w:ascii="Arial" w:hAnsi="Arial" w:cs="Arial"/>
+                <w:color w:val="000000"/>
+                <w:sz w:val="20"/>
+                <w:szCs w:val="20"/>
+                <w:shd w:val="clear" w:color="auto" w:fill="FFFFFF"/>
+              </w:rPr>
+            </w:pPr>
+            <w:r>
+              <w:rPr>
+                <w:rFonts w:ascii="Arial" w:hAnsi="Arial" w:cs="Arial"/>
+                <w:color w:val="000000"/>
+                <w:sz w:val="20"/>
+                <w:szCs w:val="20"/>
+                <w:shd w:val="clear" w:color="auto" w:fill="FFFFFF"/>
+              </w:rPr>
+              <w:t>9</w:t>
+            </w:r>
+          </w:p>
+        </w:tc>
+        <w:tc>
+          <w:tcPr>
+            <w:tcW w:w="1574" w:type="dxa"/>
+          </w:tcPr>
+          <w:p>
+            <w:pPr>
+              <w:pStyle w:val="NoSpacing"/>
+              <w:rPr>
+                <w:rFonts w:ascii="Arial" w:hAnsi="Arial" w:cs="Arial"/>
+                <w:color w:val="000000"/>
+                <w:sz w:val="20"/>
+                <w:szCs w:val="20"/>
+                <w:shd w:val="clear" w:color="auto" w:fill="FFFFFF"/>
+              </w:rPr>
+            </w:pPr>
+            <w:r>
+              <w:rPr>
+                <w:rFonts w:ascii="Arial" w:hAnsi="Arial" w:cs="Arial"/>
+                <w:color w:val="000000"/>
+                <w:sz w:val="20"/>
+                <w:szCs w:val="20"/>
+                <w:shd w:val="clear" w:color="auto" w:fill="FFFFFF"/>
+              </w:rPr>
+              <w:t>10</w:t>
+            </w:r>
+          </w:p>
+        </w:tc>
+      </w:tr>
+      <w:tr>
+        <w:tc>
+          <w:tcPr>
+            <w:tcW w:w="1573" w:type="dxa"/>
+          </w:tcPr>
+          <w:p>
+            <w:pPr>
+              <w:pStyle w:val="NoSpacing"/>
+              <w:rPr>
+                <w:rFonts w:ascii="Arial" w:hAnsi="Arial" w:cs="Arial"/>
+                <w:color w:val="000000"/>
+                <w:sz w:val="20"/>
+                <w:szCs w:val="20"/>
+                <w:shd w:val="clear" w:color="auto" w:fill="FFFFFF"/>
+              </w:rPr>
+            </w:pPr>
+            <w:r>
+              <w:rPr>
+                <w:rFonts w:ascii="Arial" w:hAnsi="Arial" w:cs="Arial"/>
+                <w:color w:val="000000"/>
+                <w:sz w:val="20"/>
+                <w:szCs w:val="20"/>
+                <w:shd w:val="clear" w:color="auto" w:fill="FFFFFF"/>
+              </w:rPr>
+              <w:t>size (bytes)</w:t>
+            </w:r>
+          </w:p>
+        </w:tc>
+        <w:tc>
+          <w:tcPr>
+            <w:tcW w:w="1573" w:type="dxa"/>
+          </w:tcPr>
+          <w:p>
+            <w:pPr>
+              <w:pStyle w:val="NoSpacing"/>
+              <w:rPr>
+                <w:rFonts w:ascii="Arial" w:hAnsi="Arial" w:cs="Arial"/>
+                <w:color w:val="000000"/>
+                <w:sz w:val="20"/>
+                <w:szCs w:val="20"/>
+                <w:shd w:val="clear" w:color="auto" w:fill="FFFFFF"/>
+              </w:rPr>
+            </w:pPr>
+            <w:r>
+              <w:rPr>
+                <w:rFonts w:ascii="Arial" w:hAnsi="Arial" w:cs="Arial"/>
+                <w:color w:val="000000"/>
+                <w:sz w:val="20"/>
+                <w:szCs w:val="20"/>
+                <w:shd w:val="clear" w:color="auto" w:fill="FFFFFF"/>
+              </w:rPr>
+              <w:t>70</w:t>
+            </w:r>
+            <w:r>
+              <w:rPr>
+                <w:rFonts w:ascii="Arial" w:hAnsi="Arial" w:cs="Arial"/>
+                <w:color w:val="000000"/>
+                <w:sz w:val="20"/>
+                <w:szCs w:val="20"/>
+                <w:shd w:val="clear" w:color="auto" w:fill="FFFFFF"/>
+              </w:rPr>
+              <w:t>,</w:t>
+            </w:r>
+            <w:r>
+              <w:rPr>
+                <w:rFonts w:ascii="Arial" w:hAnsi="Arial" w:cs="Arial"/>
+                <w:color w:val="000000"/>
+                <w:sz w:val="20"/>
+                <w:szCs w:val="20"/>
+                <w:shd w:val="clear" w:color="auto" w:fill="FFFFFF"/>
+              </w:rPr>
+              <w:t>980</w:t>
+            </w:r>
+          </w:p>
+        </w:tc>
+        <w:tc>
+          <w:tcPr>
+            <w:tcW w:w="1574" w:type="dxa"/>
+          </w:tcPr>
+          <w:p>
+            <w:pPr>
+              <w:pStyle w:val="NoSpacing"/>
+              <w:rPr>
+                <w:rFonts w:ascii="Arial" w:hAnsi="Arial" w:cs="Arial"/>
+                <w:color w:val="000000"/>
+                <w:sz w:val="20"/>
+                <w:szCs w:val="20"/>
+                <w:shd w:val="clear" w:color="auto" w:fill="FFFFFF"/>
+              </w:rPr>
+            </w:pPr>
+            <w:r>
+              <w:rPr>
+                <w:rFonts w:ascii="Arial" w:hAnsi="Arial" w:cs="Arial"/>
+                <w:color w:val="000000"/>
+                <w:sz w:val="20"/>
+                <w:szCs w:val="20"/>
+                <w:shd w:val="clear" w:color="auto" w:fill="FFFFFF"/>
+              </w:rPr>
+              <w:t>283</w:t>
+            </w:r>
+            <w:r>
+              <w:rPr>
+                <w:rFonts w:ascii="Arial" w:hAnsi="Arial" w:cs="Arial"/>
+                <w:color w:val="000000"/>
+                <w:sz w:val="20"/>
+                <w:szCs w:val="20"/>
+                <w:shd w:val="clear" w:color="auto" w:fill="FFFFFF"/>
+              </w:rPr>
+              <w:t>,</w:t>
+            </w:r>
+            <w:r>
+              <w:rPr>
+                <w:rFonts w:ascii="Arial" w:hAnsi="Arial" w:cs="Arial"/>
+                <w:color w:val="000000"/>
+                <w:sz w:val="20"/>
+                <w:szCs w:val="20"/>
+                <w:shd w:val="clear" w:color="auto" w:fill="FFFFFF"/>
+              </w:rPr>
+              <w:t>972</w:t>
+            </w:r>
+          </w:p>
+        </w:tc>
+        <w:tc>
+          <w:tcPr>
+            <w:tcW w:w="1574" w:type="dxa"/>
+          </w:tcPr>
+          <w:p>
+            <w:pPr>
+              <w:pStyle w:val="NoSpacing"/>
+              <w:rPr>
+                <w:rFonts w:ascii="Arial" w:hAnsi="Arial" w:cs="Arial"/>
+                <w:color w:val="000000"/>
+                <w:sz w:val="20"/>
+                <w:szCs w:val="20"/>
+                <w:shd w:val="clear" w:color="auto" w:fill="FFFFFF"/>
+              </w:rPr>
+            </w:pPr>
+            <w:r>
+              <w:rPr>
+                <w:rFonts w:ascii="Arial" w:hAnsi="Arial" w:cs="Arial"/>
+                <w:color w:val="000000"/>
+                <w:sz w:val="20"/>
+                <w:szCs w:val="20"/>
+                <w:shd w:val="clear" w:color="auto" w:fill="FFFFFF"/>
+              </w:rPr>
+              <w:t>1,135,940</w:t>
+            </w:r>
+          </w:p>
+        </w:tc>
+        <w:tc>
+          <w:tcPr>
+            <w:tcW w:w="1574" w:type="dxa"/>
+          </w:tcPr>
+          <w:p>
+            <w:pPr>
+              <w:pStyle w:val="NoSpacing"/>
+              <w:rPr>
+                <w:rFonts w:ascii="Arial" w:hAnsi="Arial" w:cs="Arial"/>
+                <w:color w:val="000000"/>
+                <w:sz w:val="20"/>
+                <w:szCs w:val="20"/>
+                <w:shd w:val="clear" w:color="auto" w:fill="FFFFFF"/>
+              </w:rPr>
+            </w:pPr>
+            <w:r>
+              <w:rPr>
+                <w:rFonts w:ascii="Arial" w:hAnsi="Arial" w:cs="Arial"/>
+                <w:color w:val="000000"/>
+                <w:sz w:val="20"/>
+                <w:szCs w:val="20"/>
+                <w:shd w:val="clear" w:color="auto" w:fill="FFFFFF"/>
+              </w:rPr>
+              <w:t>4,543,812</w:t>
+            </w:r>
+          </w:p>
+        </w:tc>
+        <w:tc>
+          <w:tcPr>
+            <w:tcW w:w="1574" w:type="dxa"/>
+          </w:tcPr>
+          <w:p>
+            <w:pPr>
+              <w:pStyle w:val="NoSpacing"/>
+              <w:rPr>
+                <w:rFonts w:ascii="Arial" w:hAnsi="Arial" w:cs="Arial"/>
+                <w:color w:val="000000"/>
+                <w:sz w:val="20"/>
+                <w:szCs w:val="20"/>
+                <w:shd w:val="clear" w:color="auto" w:fill="FFFFFF"/>
+              </w:rPr>
+            </w:pPr>
+            <w:r>
+              <w:rPr>
+                <w:rFonts w:ascii="Arial" w:hAnsi="Arial" w:cs="Arial"/>
+                <w:color w:val="000000"/>
+                <w:sz w:val="20"/>
+                <w:szCs w:val="20"/>
+                <w:shd w:val="clear" w:color="auto" w:fill="FFFFFF"/>
+              </w:rPr>
+              <w:t>18,175,300</w:t>
+            </w:r>
+          </w:p>
+        </w:tc>
+        <w:tc>
+          <w:tcPr>
+            <w:tcW w:w="1574" w:type="dxa"/>
+          </w:tcPr>
+          <w:p>
+            <w:pPr>
+              <w:pStyle w:val="NoSpacing"/>
+              <w:rPr>
+                <w:rFonts w:ascii="Arial" w:hAnsi="Arial" w:cs="Arial"/>
+                <w:color w:val="000000"/>
+                <w:sz w:val="20"/>
+                <w:szCs w:val="20"/>
+                <w:shd w:val="clear" w:color="auto" w:fill="FFFFFF"/>
+              </w:rPr>
+            </w:pPr>
+            <w:r>
+              <w:rPr>
+                <w:rFonts w:ascii="Arial" w:hAnsi="Arial" w:cs="Arial"/>
+                <w:color w:val="000000"/>
+                <w:sz w:val="20"/>
+                <w:szCs w:val="20"/>
+                <w:shd w:val="clear" w:color="auto" w:fill="FFFFFF"/>
+              </w:rPr>
+              <w:t>72,701,252</w:t>
+            </w:r>
+          </w:p>
+        </w:tc>
+      </w:tr>
+    </w:tbl>
+    <w:p>
+      <w:pPr>
+        <w:pStyle w:val="NoSpacing"/>
+        <w:rPr>
+          <w:rFonts w:ascii="Arial" w:hAnsi="Arial" w:cs="Arial"/>
+          <w:color w:val="000000"/>
+          <w:sz w:val="20"/>
+          <w:szCs w:val="20"/>
+          <w:shd w:val="clear" w:color="auto" w:fill="FFFFFF"/>
+        </w:rPr>
+      </w:pPr>
+    </w:p>
+    <w:p>
+      <w:pPr>
+        <w:pStyle w:val="NoSpacing"/>
+        <w:rPr>
+          <w:rFonts w:ascii="Arial" w:hAnsi="Arial" w:cs="Arial"/>
+          <w:color w:val="000000"/>
+          <w:sz w:val="20"/>
+          <w:szCs w:val="20"/>
+          <w:shd w:val="clear" w:color="auto" w:fill="FFFFFF"/>
+        </w:rPr>
+      </w:pPr>
+    </w:p>
+    <w:p>
+      <w:pPr>
+        <w:pStyle w:val="NoSpacing"/>
+        <w:numPr>
+          <w:ilvl w:val="0"/>
+          <w:numId w:val="2"/>
+        </w:numPr>
+        <w:rPr>
+          <w:rFonts w:ascii="Arial" w:hAnsi="Arial" w:cs="Arial"/>
+          <w:color w:val="000000"/>
+          <w:sz w:val="20"/>
+          <w:szCs w:val="20"/>
+          <w:shd w:val="clear" w:color="auto" w:fill="FFFFFF"/>
+        </w:rPr>
+      </w:pPr>
+      <w:r>
+        <w:rPr>
+          <w:rFonts w:ascii="Arial" w:hAnsi="Arial" w:cs="Arial"/>
+          <w:color w:val="000000"/>
+          <w:sz w:val="20"/>
+          <w:szCs w:val="20"/>
+          <w:shd w:val="clear" w:color="auto" w:fill="FFFFFF"/>
+        </w:rPr>
+        <w:t>Using your quadtree implementation and running the code with valgrind produce data on the actual memory use of your code for a full tree with 5,6,7,8 levels.</w:t>
+      </w:r>
+    </w:p>
+    <w:p>
+      <w:pPr>
+        <w:pStyle w:val="NoSpacing"/>
+        <w:ind w:left="1080"/>
+        <w:rPr>
+          <w:rFonts w:ascii="Arial" w:hAnsi="Arial" w:cs="Arial"/>
+          <w:color w:val="000000"/>
+          <w:sz w:val="20"/>
+          <w:szCs w:val="20"/>
+          <w:shd w:val="clear" w:color="auto" w:fill="FFFFFF"/>
+        </w:rPr>
+      </w:pPr>
+    </w:p>
+    <w:tbl>
+      <w:tblPr>
+        <w:tblStyle w:val="TableGrid"/>
+        <w:tblW w:w="0" w:type="auto"/>
+        <w:tblInd w:w="1080" w:type="dxa"/>
+        <w:tblLook w:val="04A0"/>
+      </w:tblPr>
+      <w:tblGrid>
+        <w:gridCol w:w="1964"/>
+        <w:gridCol w:w="1964"/>
+        <w:gridCol w:w="1983"/>
+        <w:gridCol w:w="2012"/>
+        <w:gridCol w:w="2013"/>
+      </w:tblGrid>
+      <w:tr>
+        <w:tc>
+          <w:tcPr>
+            <w:tcW w:w="2203" w:type="dxa"/>
+          </w:tcPr>
+          <w:p>
+            <w:pPr>
+              <w:pStyle w:val="NoSpacing"/>
+              <w:rPr>
+                <w:rFonts w:ascii="Arial" w:hAnsi="Arial" w:cs="Arial"/>
+                <w:color w:val="000000"/>
+                <w:sz w:val="20"/>
+                <w:szCs w:val="20"/>
+                <w:shd w:val="clear" w:color="auto" w:fill="FFFFFF"/>
+              </w:rPr>
+            </w:pPr>
+            <w:r>
+              <w:rPr>
+                <w:rFonts w:ascii="Arial" w:hAnsi="Arial" w:cs="Arial"/>
+                <w:color w:val="000000"/>
+                <w:sz w:val="20"/>
+                <w:szCs w:val="20"/>
+                <w:shd w:val="clear" w:color="auto" w:fill="FFFFFF"/>
+              </w:rPr>
+              <w:t>levels</w:t>
+            </w:r>
+          </w:p>
+        </w:tc>
+        <w:tc>
+          <w:tcPr>
+            <w:tcW w:w="2203" w:type="dxa"/>
+          </w:tcPr>
+          <w:p>
+            <w:pPr>
+              <w:pStyle w:val="NoSpacing"/>
+              <w:rPr>
+                <w:rFonts w:ascii="Arial" w:hAnsi="Arial" w:cs="Arial"/>
+                <w:color w:val="000000"/>
+                <w:sz w:val="20"/>
+                <w:szCs w:val="20"/>
+                <w:shd w:val="clear" w:color="auto" w:fill="FFFFFF"/>
+              </w:rPr>
+            </w:pPr>
+            <w:r>
+              <w:rPr>
+                <w:rFonts w:ascii="Arial" w:hAnsi="Arial" w:cs="Arial"/>
+                <w:color w:val="000000"/>
+                <w:sz w:val="20"/>
+                <w:szCs w:val="20"/>
+                <w:shd w:val="clear" w:color="auto" w:fill="FFFFFF"/>
+              </w:rPr>
+              <w:t>5</w:t>
+            </w:r>
+          </w:p>
+        </w:tc>
+        <w:tc>
+          <w:tcPr>
+            <w:tcW w:w="2203" w:type="dxa"/>
+          </w:tcPr>
+          <w:p>
+            <w:pPr>
+              <w:pStyle w:val="NoSpacing"/>
+              <w:rPr>
+                <w:rFonts w:ascii="Arial" w:hAnsi="Arial" w:cs="Arial"/>
+                <w:color w:val="000000"/>
+                <w:sz w:val="20"/>
+                <w:szCs w:val="20"/>
+                <w:shd w:val="clear" w:color="auto" w:fill="FFFFFF"/>
+              </w:rPr>
+            </w:pPr>
+            <w:r>
+              <w:rPr>
+                <w:rFonts w:ascii="Arial" w:hAnsi="Arial" w:cs="Arial"/>
+                <w:color w:val="000000"/>
+                <w:sz w:val="20"/>
+                <w:szCs w:val="20"/>
+                <w:shd w:val="clear" w:color="auto" w:fill="FFFFFF"/>
+              </w:rPr>
+              <w:t>6</w:t>
+            </w:r>
+          </w:p>
+        </w:tc>
+        <w:tc>
+          <w:tcPr>
+            <w:tcW w:w="2203" w:type="dxa"/>
+          </w:tcPr>
+          <w:p>
+            <w:pPr>
+              <w:pStyle w:val="NoSpacing"/>
+              <w:rPr>
+                <w:rFonts w:ascii="Arial" w:hAnsi="Arial" w:cs="Arial"/>
+                <w:color w:val="000000"/>
+                <w:sz w:val="20"/>
+                <w:szCs w:val="20"/>
+                <w:shd w:val="clear" w:color="auto" w:fill="FFFFFF"/>
+              </w:rPr>
+            </w:pPr>
+            <w:r>
+              <w:rPr>
+                <w:rFonts w:ascii="Arial" w:hAnsi="Arial" w:cs="Arial"/>
+                <w:color w:val="000000"/>
+                <w:sz w:val="20"/>
+                <w:szCs w:val="20"/>
+                <w:shd w:val="clear" w:color="auto" w:fill="FFFFFF"/>
+              </w:rPr>
+              <w:t>7</w:t>
+            </w:r>
+          </w:p>
+        </w:tc>
+        <w:tc>
+          <w:tcPr>
+            <w:tcW w:w="2204" w:type="dxa"/>
+          </w:tcPr>
+          <w:p>
+            <w:pPr>
+              <w:pStyle w:val="NoSpacing"/>
+              <w:rPr>
+                <w:rFonts w:ascii="Arial" w:hAnsi="Arial" w:cs="Arial"/>
+                <w:color w:val="000000"/>
+                <w:sz w:val="20"/>
+                <w:szCs w:val="20"/>
+                <w:shd w:val="clear" w:color="auto" w:fill="FFFFFF"/>
+              </w:rPr>
+            </w:pPr>
+            <w:r>
+              <w:rPr>
+                <w:rFonts w:ascii="Arial" w:hAnsi="Arial" w:cs="Arial"/>
+                <w:color w:val="000000"/>
+                <w:sz w:val="20"/>
+                <w:szCs w:val="20"/>
+                <w:shd w:val="clear" w:color="auto" w:fill="FFFFFF"/>
+              </w:rPr>
+              <w:t>8</w:t>
+            </w:r>
+          </w:p>
+        </w:tc>
+      </w:tr>
+      <w:tr>
+        <w:tc>
+          <w:tcPr>
+            <w:tcW w:w="2203" w:type="dxa"/>
+          </w:tcPr>
+          <w:p>
+            <w:pPr>
+              <w:pStyle w:val="NoSpacing"/>
+              <w:rPr>
+                <w:rFonts w:ascii="Arial" w:hAnsi="Arial" w:cs="Arial"/>
+                <w:color w:val="000000"/>
+                <w:sz w:val="20"/>
+                <w:szCs w:val="20"/>
+                <w:shd w:val="clear" w:color="auto" w:fill="FFFFFF"/>
+              </w:rPr>
+            </w:pPr>
+            <w:r>
+              <w:rPr>
+                <w:rFonts w:ascii="Arial" w:hAnsi="Arial" w:cs="Arial"/>
+                <w:color w:val="000000"/>
+                <w:sz w:val="20"/>
+                <w:szCs w:val="20"/>
+                <w:shd w:val="clear" w:color="auto" w:fill="FFFFFF"/>
+              </w:rPr>
+              <w:t>size (bytes)</w:t>
+            </w:r>
+          </w:p>
+        </w:tc>
+        <w:tc>
+          <w:tcPr>
+            <w:tcW w:w="2203" w:type="dxa"/>
+          </w:tcPr>
+          <w:p>
+            <w:pPr>
+              <w:pStyle w:val="NoSpacing"/>
+              <w:rPr>
+                <w:rFonts w:ascii="Arial" w:hAnsi="Arial" w:cs="Arial"/>
+                <w:color w:val="000000"/>
+                <w:sz w:val="20"/>
+                <w:szCs w:val="20"/>
+                <w:shd w:val="clear" w:color="auto" w:fill="FFFFFF"/>
+              </w:rPr>
+            </w:pPr>
+            <w:r>
+              <w:rPr>
+                <w:rFonts w:ascii="Arial" w:hAnsi="Arial" w:cs="Arial"/>
+                <w:color w:val="000000"/>
+                <w:sz w:val="20"/>
+                <w:szCs w:val="20"/>
+                <w:shd w:val="clear" w:color="auto" w:fill="FFFFFF"/>
+              </w:rPr>
+              <w:t>76,440</w:t>
+            </w:r>
+          </w:p>
+        </w:tc>
+        <w:tc>
+          <w:tcPr>
+            <w:tcW w:w="2203" w:type="dxa"/>
+          </w:tcPr>
+          <w:p>
+            <w:pPr>
+              <w:pStyle w:val="NoSpacing"/>
+              <w:rPr>
+                <w:rFonts w:ascii="Arial" w:hAnsi="Arial" w:cs="Arial"/>
+                <w:color w:val="000000"/>
+                <w:sz w:val="20"/>
+                <w:szCs w:val="20"/>
+                <w:shd w:val="clear" w:color="auto" w:fill="FFFFFF"/>
+              </w:rPr>
+            </w:pPr>
+            <w:r>
+              <w:rPr>
+                <w:rFonts w:ascii="Arial" w:hAnsi="Arial" w:cs="Arial"/>
+                <w:color w:val="000000"/>
+                <w:sz w:val="20"/>
+                <w:szCs w:val="20"/>
+                <w:shd w:val="clear" w:color="auto" w:fill="FFFFFF"/>
+              </w:rPr>
+              <w:t>305,816</w:t>
+            </w:r>
+          </w:p>
+        </w:tc>
+        <w:tc>
+          <w:tcPr>
+            <w:tcW w:w="2203" w:type="dxa"/>
+          </w:tcPr>
+          <w:p>
+            <w:pPr>
+              <w:pStyle w:val="NoSpacing"/>
+              <w:rPr>
+                <w:rFonts w:ascii="Arial" w:hAnsi="Arial" w:cs="Arial"/>
+                <w:color w:val="000000"/>
+                <w:sz w:val="20"/>
+                <w:szCs w:val="20"/>
+                <w:shd w:val="clear" w:color="auto" w:fill="FFFFFF"/>
+              </w:rPr>
+            </w:pPr>
+            <w:r>
+              <w:rPr>
+                <w:rFonts w:ascii="Arial" w:hAnsi="Arial" w:cs="Arial"/>
+                <w:color w:val="000000"/>
+                <w:sz w:val="20"/>
+                <w:szCs w:val="20"/>
+                <w:shd w:val="clear" w:color="auto" w:fill="FFFFFF"/>
+              </w:rPr>
+              <w:t>1,223,320</w:t>
+            </w:r>
+          </w:p>
+        </w:tc>
+        <w:tc>
+          <w:tcPr>
+            <w:tcW w:w="2204" w:type="dxa"/>
+          </w:tcPr>
+          <w:p>
+            <w:pPr>
+              <w:pStyle w:val="NoSpacing"/>
+              <w:rPr>
+                <w:rFonts w:ascii="Arial" w:hAnsi="Arial" w:cs="Arial"/>
+                <w:color w:val="000000"/>
+                <w:sz w:val="20"/>
+                <w:szCs w:val="20"/>
+                <w:shd w:val="clear" w:color="auto" w:fill="FFFFFF"/>
+              </w:rPr>
+            </w:pPr>
+            <w:r>
+              <w:rPr>
+                <w:rFonts w:ascii="Arial" w:hAnsi="Arial" w:cs="Arial"/>
+                <w:color w:val="000000"/>
+                <w:sz w:val="20"/>
+                <w:szCs w:val="20"/>
+                <w:shd w:val="clear" w:color="auto" w:fill="FFFFFF"/>
+              </w:rPr>
+              <w:t>4,893,336</w:t>
+            </w:r>
+          </w:p>
+        </w:tc>
+      </w:tr>
+    </w:tbl>
+    <w:p>
+      <w:pPr>
+        <w:pStyle w:val="NoSpacing"/>
+        <w:ind w:left="1080"/>
+        <w:rPr>
+          <w:rFonts w:ascii="Arial" w:hAnsi="Arial" w:cs="Arial"/>
+          <w:color w:val="000000"/>
+          <w:sz w:val="20"/>
+          <w:szCs w:val="20"/>
+          <w:shd w:val="clear" w:color="auto" w:fill="FFFFFF"/>
+        </w:rPr>
+      </w:pPr>
+    </w:p>
+    <w:p>
+      <w:pPr>
+        <w:pStyle w:val="NoSpacing"/>
+        <w:ind w:left="1080"/>
+        <w:rPr>
+          <w:rFonts w:ascii="Arial" w:hAnsi="Arial" w:cs="Arial"/>
+          <w:color w:val="000000"/>
+          <w:sz w:val="20"/>
+          <w:szCs w:val="20"/>
+          <w:shd w:val="clear" w:color="auto" w:fill="FFFFFF"/>
+        </w:rPr>
+      </w:pPr>
+    </w:p>
+    <w:p>
+      <w:pPr>
+        <w:pStyle w:val="NoSpacing"/>
+        <w:ind w:left="1080"/>
+        <w:rPr>
+          <w:rFonts w:ascii="Arial" w:hAnsi="Arial" w:cs="Arial"/>
+          <w:color w:val="000000"/>
+          <w:sz w:val="20"/>
+          <w:szCs w:val="20"/>
+          <w:shd w:val="clear" w:color="auto" w:fill="FFFFFF"/>
+        </w:rPr>
+      </w:pPr>
+      <w:r>
+        <w:rPr>
+          <w:rFonts w:ascii="Arial" w:hAnsi="Arial" w:cs="Arial"/>
+          <w:color w:val="000000"/>
+          <w:sz w:val="20"/>
+          <w:szCs w:val="20"/>
+          <w:shd w:val="clear" w:color="auto" w:fill="FFFFFF"/>
+        </w:rPr>
+        <w:t>It turns out that 1 Node is actually 56 bytes which is why there is a difference between the expected and the actual size of the quadtrees. The compiler adds</w:t>
+      </w:r>
+      <w:r>
+        <w:rPr>
+          <w:rFonts w:ascii="Arial" w:hAnsi="Arial" w:cs="Arial"/>
+          <w:color w:val="000000"/>
+          <w:sz w:val="20"/>
+          <w:szCs w:val="20"/>
+          <w:shd w:val="clear" w:color="auto" w:fill="FFFFFF"/>
+        </w:rPr>
+        <w:t xml:space="preserve"> 4 bytes of padding because of the</w:t>
+      </w:r>
+      <w:r>
+        <w:rPr>
+          <w:rFonts w:ascii="Arial" w:hAnsi="Arial" w:cs="Arial"/>
+          <w:color w:val="000000"/>
+          <w:sz w:val="20"/>
+          <w:szCs w:val="20"/>
+          <w:shd w:val="clear" w:color="auto" w:fill="FFFFFF"/>
+        </w:rPr>
+        <w:t xml:space="preserve"> </w:t>
+      </w:r>
+      <w:r>
+        <w:rPr>
+          <w:rFonts w:ascii="Arial" w:hAnsi="Arial" w:cs="Arial"/>
+          <w:color w:val="000000"/>
+          <w:sz w:val="20"/>
+          <w:szCs w:val="20"/>
+          <w:shd w:val="clear" w:color="auto" w:fill="FFFFFF"/>
+        </w:rPr>
+        <w:t xml:space="preserve">data </w:t>
+      </w:r>
+      <w:r>
+        <w:rPr>
+          <w:rFonts w:ascii="Arial" w:hAnsi="Arial" w:cs="Arial"/>
+          <w:color w:val="000000"/>
+          <w:sz w:val="20"/>
+          <w:szCs w:val="20"/>
+          <w:shd w:val="clear" w:color="auto" w:fill="FFFFFF"/>
+        </w:rPr>
+        <w:t>alignment requirements</w:t>
+      </w:r>
+      <w:r>
+        <w:rPr>
+          <w:rFonts w:ascii="Arial" w:hAnsi="Arial" w:cs="Arial"/>
+          <w:color w:val="000000"/>
+          <w:sz w:val="20"/>
+          <w:szCs w:val="20"/>
+          <w:shd w:val="clear" w:color="auto" w:fill="FFFFFF"/>
+        </w:rPr>
+        <w:t xml:space="preserve"> of the system. </w:t>
+      </w:r>
+      <w:r>
+        <w:rPr>
+          <w:rFonts w:ascii="Arial" w:hAnsi="Arial" w:cs="Arial"/>
+          <w:color w:val="000000"/>
+          <w:sz w:val="20"/>
+          <w:szCs w:val="20"/>
+          <w:shd w:val="clear" w:color="auto" w:fill="FFFFFF"/>
+        </w:rPr>
+        <w:t>(</w:t>
+      </w:r>
+      <w:r>
+        <w:rPr>
+          <w:rFonts w:ascii="Arial" w:hAnsi="Arial" w:cs="Arial"/>
+          <w:color w:val="006621"/>
+          <w:sz w:val="21"/>
+          <w:szCs w:val="21"/>
+          <w:shd w:val="clear" w:color="auto" w:fill="FFFFFF"/>
+        </w:rPr>
+        <w:t>https://stackoverflow.com</w:t>
+      </w:r>
+      <w:r>
+        <w:rPr>
+          <w:rFonts w:ascii="Arial" w:hAnsi="Arial" w:cs="Arial"/>
+          <w:color w:val="000000"/>
+          <w:sz w:val="20"/>
+          <w:szCs w:val="20"/>
+          <w:shd w:val="clear" w:color="auto" w:fill="FFFFFF"/>
+        </w:rPr>
+        <w:t>) In other words it has to be a multiple of 64 bits or 8 bytes. (52 isn’t, but 56 is).</w:t>
+      </w:r>
+    </w:p>
+    <w:p>
+      <w:pPr>
+        <w:pStyle w:val="NoSpacing"/>
+        <w:ind w:left="1080"/>
+        <w:rPr>
+          <w:rFonts w:ascii="Arial" w:hAnsi="Arial" w:cs="Arial"/>
+          <w:color w:val="000000"/>
+          <w:sz w:val="20"/>
+          <w:szCs w:val="20"/>
+          <w:shd w:val="clear" w:color="auto" w:fill="FFFFFF"/>
+        </w:rPr>
+      </w:pPr>
+    </w:p>
+    <w:p>
+      <w:pPr>
+        <w:pStyle w:val="NoSpacing"/>
+        <w:numPr>
+          <w:ilvl w:val="0"/>
+          <w:numId w:val="2"/>
+        </w:numPr>
+        <w:rPr>
+          <w:rFonts w:ascii="Arial" w:hAnsi="Arial" w:cs="Arial"/>
+          <w:color w:val="000000"/>
+          <w:sz w:val="20"/>
+          <w:szCs w:val="20"/>
+          <w:shd w:val="clear" w:color="auto" w:fill="FFFFFF"/>
+        </w:rPr>
+      </w:pPr>
+      <w:r>
+        <w:rPr>
+          <w:rFonts w:ascii="Arial" w:hAnsi="Arial" w:cs="Arial"/>
+          <w:color w:val="000000"/>
+          <w:sz w:val="20"/>
+          <w:szCs w:val="20"/>
+          <w:shd w:val="clear" w:color="auto" w:fill="FFFFFF"/>
+        </w:rPr>
+        <w:t>If you would like to limit the overall memory use of the application to 20</w:t>
+      </w:r>
+      <w:r>
+        <w:rPr>
+          <w:rFonts w:ascii="inherit" w:hAnsi="inherit" w:cs="Arial"/>
+          <w:color w:val="000000"/>
+          <w:sz w:val="20"/>
+          <w:szCs w:val="20"/>
+          <w:bdr w:val="none" w:sz="0" w:space="0" w:color="auto" w:frame="1"/>
+          <w:shd w:val="clear" w:color="auto" w:fill="FFFFFF"/>
+        </w:rPr>
+        <w:t>Mb</w:t>
+      </w:r>
+      <w:r>
+        <w:rPr>
+          <w:rFonts w:ascii="Arial" w:hAnsi="Arial" w:cs="Arial"/>
+          <w:color w:val="000000"/>
+          <w:sz w:val="20"/>
+          <w:szCs w:val="20"/>
+          <w:shd w:val="clear" w:color="auto" w:fill="FFFFFF"/>
+        </w:rPr>
+        <w:t> what maximum level should you choose? </w:t>
+      </w:r>
+    </w:p>
+    <w:p>
+      <w:pPr>
+        <w:pStyle w:val="NoSpacing"/>
+        <w:ind w:left="1080"/>
+        <w:rPr>
+          <w:rFonts w:ascii="Arial" w:hAnsi="Arial" w:cs="Arial"/>
+          <w:color w:val="000000"/>
+          <w:sz w:val="20"/>
+          <w:szCs w:val="20"/>
+          <w:shd w:val="clear" w:color="auto" w:fill="FFFFFF"/>
+        </w:rPr>
+      </w:pPr>
+      <w:r>
+        <w:rPr>
+          <w:rFonts w:ascii="Arial" w:hAnsi="Arial" w:cs="Arial"/>
+          <w:color w:val="000000"/>
+          <w:sz w:val="20"/>
+          <w:szCs w:val="20"/>
+          <w:shd w:val="clear" w:color="auto" w:fill="FFFFFF"/>
+        </w:rPr>
+        <w:br/>
+        <w:t xml:space="preserve">20 Megabits – </w:t>
+      </w:r>
+      <w:r>
+        <w:rPr>
+          <w:rFonts w:ascii="Arial" w:hAnsi="Arial" w:cs="Arial"/>
+          <w:color w:val="000000"/>
+          <w:sz w:val="20"/>
+          <w:szCs w:val="20"/>
+          <w:shd w:val="clear" w:color="auto" w:fill="FFFFFF"/>
+        </w:rPr>
+        <w:t xml:space="preserve">level 7 since it’s </w:t>
+      </w:r>
+      <w:r>
+        <w:rPr>
+          <w:rFonts w:ascii="Arial" w:hAnsi="Arial" w:cs="Arial"/>
+          <w:color w:val="000000"/>
+          <w:sz w:val="20"/>
+          <w:szCs w:val="20"/>
+          <w:shd w:val="clear" w:color="auto" w:fill="FFFFFF"/>
+        </w:rPr>
+        <w:t xml:space="preserve">9Mb </w:t>
+      </w:r>
+      <w:r>
+        <w:rPr>
+          <w:rFonts w:ascii="Arial" w:hAnsi="Arial" w:cs="Arial"/>
+          <w:color w:val="000000"/>
+          <w:sz w:val="20"/>
+          <w:szCs w:val="20"/>
+          <w:shd w:val="clear" w:color="auto" w:fill="FFFFFF"/>
+        </w:rPr>
+        <w:t>and 8 is over 37Mb</w:t>
+      </w:r>
+    </w:p>
+    <w:p>
+      <w:pPr>
+        <w:pStyle w:val="NoSpacing"/>
+        <w:ind w:left="1080"/>
+        <w:rPr>
+          <w:rFonts w:ascii="Arial" w:hAnsi="Arial" w:cs="Arial"/>
+          <w:color w:val="000000"/>
+          <w:sz w:val="20"/>
+          <w:szCs w:val="20"/>
+          <w:shd w:val="clear" w:color="auto" w:fill="FFFFFF"/>
+        </w:rPr>
+      </w:pPr>
+      <w:r>
+        <w:rPr>
+          <w:rFonts w:ascii="Arial" w:hAnsi="Arial" w:cs="Arial"/>
+          <w:color w:val="000000"/>
+          <w:sz w:val="20"/>
+          <w:szCs w:val="20"/>
+          <w:shd w:val="clear" w:color="auto" w:fill="FFFFFF"/>
+        </w:rPr>
+        <w:t xml:space="preserve">20 Megabytes </w:t>
+      </w:r>
+      <w:r>
+        <w:rPr>
+          <w:rFonts w:ascii="Arial" w:hAnsi="Arial" w:cs="Arial"/>
+          <w:color w:val="000000"/>
+          <w:sz w:val="20"/>
+          <w:szCs w:val="20"/>
+          <w:shd w:val="clear" w:color="auto" w:fill="FFFFFF"/>
+        </w:rPr>
+        <w:t>–</w:t>
+      </w:r>
+      <w:r>
+        <w:rPr>
+          <w:rFonts w:ascii="Arial" w:hAnsi="Arial" w:cs="Arial"/>
+          <w:color w:val="000000"/>
+          <w:sz w:val="20"/>
+          <w:szCs w:val="20"/>
+          <w:shd w:val="clear" w:color="auto" w:fill="FFFFFF"/>
+        </w:rPr>
+        <w:t xml:space="preserve"> </w:t>
+      </w:r>
+      <w:r>
+        <w:rPr>
+          <w:rFonts w:ascii="Arial" w:hAnsi="Arial" w:cs="Arial"/>
+          <w:color w:val="000000"/>
+          <w:sz w:val="20"/>
+          <w:szCs w:val="20"/>
+          <w:shd w:val="clear" w:color="auto" w:fill="FFFFFF"/>
+        </w:rPr>
+        <w:t>level 9 since it’s 18.6MB and 10 is over 72MB</w:t>
+      </w:r>
+    </w:p>
+    <w:p>
+      <w:pPr>
+        <w:pStyle w:val="NoSpacing"/>
+        <w:ind w:left="1080"/>
+        <w:rPr>
+          <w:rFonts w:ascii="Arial" w:hAnsi="Arial" w:cs="Arial"/>
+          <w:color w:val="000000"/>
+          <w:sz w:val="20"/>
+          <w:szCs w:val="20"/>
+          <w:shd w:val="clear" w:color="auto" w:fill="FFFFFF"/>
+        </w:rPr>
+      </w:pPr>
+    </w:p>
+    <w:p>
+      <w:pPr>
+        <w:pStyle w:val="NoSpacing"/>
+        <w:numPr>
+          <w:ilvl w:val="0"/>
+          <w:numId w:val="2"/>
+        </w:numPr>
+        <w:rPr>
+          <w:rFonts w:ascii="Arial" w:hAnsi="Arial" w:cs="Arial"/>
+          <w:color w:val="000000"/>
+          <w:sz w:val="20"/>
+          <w:szCs w:val="20"/>
+          <w:shd w:val="clear" w:color="auto" w:fill="FFFFFF"/>
+        </w:rPr>
+      </w:pPr>
+      <w:r>
+        <w:rPr>
+          <w:rFonts w:ascii="Arial" w:hAnsi="Arial" w:cs="Arial"/>
+          <w:color w:val="000000"/>
+          <w:sz w:val="20"/>
+          <w:szCs w:val="20"/>
+          <w:shd w:val="clear" w:color="auto" w:fill="FFFFFF"/>
+        </w:rPr>
+        <w:t>Implement the maximum tree level as a parameter in your code so that the tree cannot grow beyond that level. Your code should continue execution but the tree is prevented from growing beyond the maximum level.</w:t>
+      </w:r>
+    </w:p>
+    <w:p>
+      <w:pPr>
+        <w:pStyle w:val="NoSpacing"/>
+        <w:ind w:left="1080"/>
+        <w:rPr>
+          <w:rFonts w:ascii="Arial" w:hAnsi="Arial" w:cs="Arial"/>
+          <w:color w:val="000000"/>
+          <w:sz w:val="20"/>
+          <w:szCs w:val="20"/>
+          <w:shd w:val="clear" w:color="auto" w:fill="FFFFFF"/>
+        </w:rPr>
+      </w:pPr>
+    </w:p>
+    <w:p>
+      <w:pPr>
+        <w:pStyle w:val="NoSpacing"/>
+        <w:ind w:left="1080"/>
+        <w:rPr>
+          <w:rFonts w:ascii="Arial" w:hAnsi="Arial" w:cs="Arial"/>
+          <w:color w:val="000000"/>
+          <w:sz w:val="20"/>
+          <w:szCs w:val="20"/>
+          <w:shd w:val="clear" w:color="auto" w:fill="FFFFFF"/>
+        </w:rPr>
+      </w:pPr>
+      <w:r>
+        <w:rPr>
+          <w:rFonts w:ascii="Arial" w:hAnsi="Arial" w:cs="Arial"/>
+          <w:color w:val="000000"/>
+          <w:sz w:val="20"/>
+          <w:szCs w:val="20"/>
+          <w:shd w:val="clear" w:color="auto" w:fill="FFFFFF"/>
+        </w:rPr>
+        <w:t xml:space="preserve">Use your growTree() function with </w:t>
+      </w:r>
+    </w:p>
+    <w:p>
+      <w:pPr>
+        <w:pStyle w:val="NoSpacing"/>
+        <w:ind w:left="1080"/>
+        <w:rPr>
+          <w:rFonts w:ascii="Arial" w:hAnsi="Arial" w:cs="Arial"/>
+          <w:color w:val="000000"/>
+          <w:sz w:val="20"/>
+          <w:szCs w:val="20"/>
+          <w:shd w:val="clear" w:color="auto" w:fill="FFFFFF"/>
+        </w:rPr>
+      </w:pPr>
+    </w:p>
+    <w:p>
+      <w:pPr>
+        <w:pStyle w:val="NoSpacing"/>
+        <w:numPr>
+          <w:ilvl w:val="0"/>
+          <w:numId w:val="3"/>
+        </w:numPr>
+        <w:rPr>
+          <w:rFonts w:ascii="Arial" w:hAnsi="Arial" w:cs="Arial"/>
+          <w:color w:val="000000"/>
+          <w:sz w:val="20"/>
+          <w:szCs w:val="20"/>
+          <w:shd w:val="clear" w:color="auto" w:fill="FFFFFF"/>
+        </w:rPr>
+      </w:pPr>
+      <w:r>
+        <w:rPr>
+          <w:rFonts w:ascii="Arial" w:hAnsi="Arial" w:cs="Arial"/>
+          <w:color w:val="000000"/>
+          <w:sz w:val="20"/>
+          <w:szCs w:val="20"/>
+          <w:shd w:val="clear" w:color="auto" w:fill="FFFFFF"/>
+        </w:rPr>
+        <w:t>maximum level=3</w:t>
+      </w:r>
+    </w:p>
+    <w:p>
+      <w:pPr>
+        <w:pStyle w:val="NoSpacing"/>
+        <w:rPr>
+          <w:rFonts w:ascii="Arial" w:hAnsi="Arial" w:cs="Arial"/>
+          <w:color w:val="000000"/>
+          <w:sz w:val="20"/>
+          <w:szCs w:val="20"/>
+          <w:shd w:val="clear" w:color="auto" w:fill="FFFFFF"/>
+        </w:rPr>
+      </w:pPr>
+    </w:p>
+    <w:p>
+      <w:pPr>
+        <w:pStyle w:val="NoSpacing"/>
+        <w:ind w:left="360" w:firstLine="720"/>
+        <w:rPr>
+          <w:rFonts w:ascii="Arial" w:hAnsi="Arial" w:cs="Arial"/>
+          <w:color w:val="000000"/>
+          <w:sz w:val="20"/>
+          <w:szCs w:val="20"/>
+          <w:shd w:val="clear" w:color="auto" w:fill="FFFFFF"/>
+        </w:rPr>
+      </w:pPr>
+      <w:r>
+        <w:rPr>
+          <w:rFonts w:ascii="Arial" w:hAnsi="Arial" w:cs="Arial"/>
+          <w:color w:val="000000"/>
+          <w:sz w:val="20"/>
+          <w:szCs w:val="20"/>
+          <w:shd w:val="clear" w:color="auto" w:fill="FFFFFF"/>
+        </w:rPr>
+        <w:t>(ii) maximum level=4</w:t>
+      </w:r>
     </w:p>
     <w:sectPr>
       <w:pgSz w:w="12240" w:h="15840"/>
@@ -1289,10 +3685,10 @@
 <file path=word/numbering.xml><?xml version="1.0" encoding="utf-8"?>
 <w:numbering xmlns:ve="http://schemas.openxmlformats.org/markup-compatibility/2006" xmlns:o="urn:schemas-microsoft-com:office:office" xmlns:r="http://schemas.openxmlformats.org/officeDocument/2006/relationships" xmlns:m="http://schemas.openxmlformats.org/officeDocument/2006/math" xmlns:v="urn:schemas-microsoft-com:vml" xmlns:wp="http://schemas.openxmlformats.org/drawingml/2006/wordprocessingDrawing" xmlns:w10="urn:schemas-microsoft-com:office:word" xmlns:w="http://schemas.openxmlformats.org/wordprocessingml/2006/main" xmlns:wne="http://schemas.microsoft.com/office/word/2006/wordml">
   <w:abstractNum w:abstractNumId="0">
-    <w:nsid w:val="42C707CC"/>
+    <w:nsid w:val="0E8B1CC7"/>
     <w:multiLevelType w:val="hybridMultilevel"/>
-    <w:tmpl w:val="A49CA0A8"/>
-    <w:lvl w:ilvl="0" w:tplc="7262B580">
+    <w:tmpl w:val="A7CCC2D8"/>
+    <w:lvl w:ilvl="0" w:tplc="A7088040">
       <w:start w:val="1"/>
       <w:numFmt w:val="lowerRoman"/>
       <w:lvlText w:val="(%1)"/>
@@ -1377,8 +3773,192 @@
       </w:pPr>
     </w:lvl>
   </w:abstractNum>
+  <w:abstractNum w:abstractNumId="1">
+    <w:nsid w:val="42C707CC"/>
+    <w:multiLevelType w:val="hybridMultilevel"/>
+    <w:tmpl w:val="A49CA0A8"/>
+    <w:lvl w:ilvl="0" w:tplc="7262B580">
+      <w:start w:val="1"/>
+      <w:numFmt w:val="lowerRoman"/>
+      <w:lvlText w:val="(%1)"/>
+      <w:lvlJc w:val="left"/>
+      <w:pPr>
+        <w:ind w:left="1080" w:hanging="720"/>
+      </w:pPr>
+      <w:rPr>
+        <w:rFonts w:hint="default"/>
+      </w:rPr>
+    </w:lvl>
+    <w:lvl w:ilvl="1" w:tplc="04090019" w:tentative="1">
+      <w:start w:val="1"/>
+      <w:numFmt w:val="lowerLetter"/>
+      <w:lvlText w:val="%2."/>
+      <w:lvlJc w:val="left"/>
+      <w:pPr>
+        <w:ind w:left="1440" w:hanging="360"/>
+      </w:pPr>
+    </w:lvl>
+    <w:lvl w:ilvl="2" w:tplc="0409001B" w:tentative="1">
+      <w:start w:val="1"/>
+      <w:numFmt w:val="lowerRoman"/>
+      <w:lvlText w:val="%3."/>
+      <w:lvlJc w:val="right"/>
+      <w:pPr>
+        <w:ind w:left="2160" w:hanging="180"/>
+      </w:pPr>
+    </w:lvl>
+    <w:lvl w:ilvl="3" w:tplc="0409000F" w:tentative="1">
+      <w:start w:val="1"/>
+      <w:numFmt w:val="decimal"/>
+      <w:lvlText w:val="%4."/>
+      <w:lvlJc w:val="left"/>
+      <w:pPr>
+        <w:ind w:left="2880" w:hanging="360"/>
+      </w:pPr>
+    </w:lvl>
+    <w:lvl w:ilvl="4" w:tplc="04090019" w:tentative="1">
+      <w:start w:val="1"/>
+      <w:numFmt w:val="lowerLetter"/>
+      <w:lvlText w:val="%5."/>
+      <w:lvlJc w:val="left"/>
+      <w:pPr>
+        <w:ind w:left="3600" w:hanging="360"/>
+      </w:pPr>
+    </w:lvl>
+    <w:lvl w:ilvl="5" w:tplc="0409001B" w:tentative="1">
+      <w:start w:val="1"/>
+      <w:numFmt w:val="lowerRoman"/>
+      <w:lvlText w:val="%6."/>
+      <w:lvlJc w:val="right"/>
+      <w:pPr>
+        <w:ind w:left="4320" w:hanging="180"/>
+      </w:pPr>
+    </w:lvl>
+    <w:lvl w:ilvl="6" w:tplc="0409000F" w:tentative="1">
+      <w:start w:val="1"/>
+      <w:numFmt w:val="decimal"/>
+      <w:lvlText w:val="%7."/>
+      <w:lvlJc w:val="left"/>
+      <w:pPr>
+        <w:ind w:left="5040" w:hanging="360"/>
+      </w:pPr>
+    </w:lvl>
+    <w:lvl w:ilvl="7" w:tplc="04090019" w:tentative="1">
+      <w:start w:val="1"/>
+      <w:numFmt w:val="lowerLetter"/>
+      <w:lvlText w:val="%8."/>
+      <w:lvlJc w:val="left"/>
+      <w:pPr>
+        <w:ind w:left="5760" w:hanging="360"/>
+      </w:pPr>
+    </w:lvl>
+    <w:lvl w:ilvl="8" w:tplc="0409001B" w:tentative="1">
+      <w:start w:val="1"/>
+      <w:numFmt w:val="lowerRoman"/>
+      <w:lvlText w:val="%9."/>
+      <w:lvlJc w:val="right"/>
+      <w:pPr>
+        <w:ind w:left="6480" w:hanging="180"/>
+      </w:pPr>
+    </w:lvl>
+  </w:abstractNum>
+  <w:abstractNum w:abstractNumId="2">
+    <w:nsid w:val="602F33AC"/>
+    <w:multiLevelType w:val="hybridMultilevel"/>
+    <w:tmpl w:val="F15E2B78"/>
+    <w:lvl w:ilvl="0" w:tplc="EA66FE5E">
+      <w:start w:val="1"/>
+      <w:numFmt w:val="lowerRoman"/>
+      <w:lvlText w:val="(%1)"/>
+      <w:lvlJc w:val="left"/>
+      <w:pPr>
+        <w:ind w:left="1800" w:hanging="720"/>
+      </w:pPr>
+      <w:rPr>
+        <w:rFonts w:hint="default"/>
+      </w:rPr>
+    </w:lvl>
+    <w:lvl w:ilvl="1" w:tplc="04090019" w:tentative="1">
+      <w:start w:val="1"/>
+      <w:numFmt w:val="lowerLetter"/>
+      <w:lvlText w:val="%2."/>
+      <w:lvlJc w:val="left"/>
+      <w:pPr>
+        <w:ind w:left="2160" w:hanging="360"/>
+      </w:pPr>
+    </w:lvl>
+    <w:lvl w:ilvl="2" w:tplc="0409001B" w:tentative="1">
+      <w:start w:val="1"/>
+      <w:numFmt w:val="lowerRoman"/>
+      <w:lvlText w:val="%3."/>
+      <w:lvlJc w:val="right"/>
+      <w:pPr>
+        <w:ind w:left="2880" w:hanging="180"/>
+      </w:pPr>
+    </w:lvl>
+    <w:lvl w:ilvl="3" w:tplc="0409000F" w:tentative="1">
+      <w:start w:val="1"/>
+      <w:numFmt w:val="decimal"/>
+      <w:lvlText w:val="%4."/>
+      <w:lvlJc w:val="left"/>
+      <w:pPr>
+        <w:ind w:left="3600" w:hanging="360"/>
+      </w:pPr>
+    </w:lvl>
+    <w:lvl w:ilvl="4" w:tplc="04090019" w:tentative="1">
+      <w:start w:val="1"/>
+      <w:numFmt w:val="lowerLetter"/>
+      <w:lvlText w:val="%5."/>
+      <w:lvlJc w:val="left"/>
+      <w:pPr>
+        <w:ind w:left="4320" w:hanging="360"/>
+      </w:pPr>
+    </w:lvl>
+    <w:lvl w:ilvl="5" w:tplc="0409001B" w:tentative="1">
+      <w:start w:val="1"/>
+      <w:numFmt w:val="lowerRoman"/>
+      <w:lvlText w:val="%6."/>
+      <w:lvlJc w:val="right"/>
+      <w:pPr>
+        <w:ind w:left="5040" w:hanging="180"/>
+      </w:pPr>
+    </w:lvl>
+    <w:lvl w:ilvl="6" w:tplc="0409000F" w:tentative="1">
+      <w:start w:val="1"/>
+      <w:numFmt w:val="decimal"/>
+      <w:lvlText w:val="%7."/>
+      <w:lvlJc w:val="left"/>
+      <w:pPr>
+        <w:ind w:left="5760" w:hanging="360"/>
+      </w:pPr>
+    </w:lvl>
+    <w:lvl w:ilvl="7" w:tplc="04090019" w:tentative="1">
+      <w:start w:val="1"/>
+      <w:numFmt w:val="lowerLetter"/>
+      <w:lvlText w:val="%8."/>
+      <w:lvlJc w:val="left"/>
+      <w:pPr>
+        <w:ind w:left="6480" w:hanging="360"/>
+      </w:pPr>
+    </w:lvl>
+    <w:lvl w:ilvl="8" w:tplc="0409001B" w:tentative="1">
+      <w:start w:val="1"/>
+      <w:numFmt w:val="lowerRoman"/>
+      <w:lvlText w:val="%9."/>
+      <w:lvlJc w:val="right"/>
+      <w:pPr>
+        <w:ind w:left="7200" w:hanging="180"/>
+      </w:pPr>
+    </w:lvl>
+  </w:abstractNum>
   <w:num w:numId="1">
+    <w:abstractNumId w:val="1"/>
+  </w:num>
+  <w:num w:numId="2">
     <w:abstractNumId w:val="0"/>
+  </w:num>
+  <w:num w:numId="3">
+    <w:abstractNumId w:val="2"/>
   </w:num>
 </w:numbering>
 </file>
@@ -1703,6 +4283,48 @@
       <w:spacing w:after="0" w:line="240" w:lineRule="auto"/>
     </w:pPr>
   </w:style>
+  <w:style w:type="paragraph" w:styleId="NormalWeb">
+    <w:name w:val="Normal (Web)"/>
+    <w:basedOn w:val="Normal"/>
+    <w:uiPriority w:val="99"/>
+    <w:semiHidden/>
+    <w:unhideWhenUsed/>
+    <w:rsid w:val="00AF09DF"/>
+    <w:pPr>
+      <w:spacing w:before="100" w:beforeAutospacing="1" w:after="100" w:afterAutospacing="1" w:line="240" w:lineRule="auto"/>
+    </w:pPr>
+    <w:rPr>
+      <w:rFonts w:ascii="Times New Roman" w:eastAsia="Times New Roman" w:hAnsi="Times New Roman" w:cs="Times New Roman"/>
+      <w:sz w:val="24"/>
+      <w:szCs w:val="24"/>
+    </w:rPr>
+  </w:style>
+  <w:style w:type="table" w:styleId="TableGrid">
+    <w:name w:val="Table Grid"/>
+    <w:basedOn w:val="TableNormal"/>
+    <w:uiPriority w:val="59"/>
+    <w:rsid w:val="008C363E"/>
+    <w:pPr>
+      <w:spacing w:after="0" w:line="240" w:lineRule="auto"/>
+    </w:pPr>
+    <w:tblPr>
+      <w:tblInd w:w="0" w:type="dxa"/>
+      <w:tblBorders>
+        <w:top w:val="single" w:sz="4" w:space="0" w:color="auto"/>
+        <w:left w:val="single" w:sz="4" w:space="0" w:color="auto"/>
+        <w:bottom w:val="single" w:sz="4" w:space="0" w:color="auto"/>
+        <w:right w:val="single" w:sz="4" w:space="0" w:color="auto"/>
+        <w:insideH w:val="single" w:sz="4" w:space="0" w:color="auto"/>
+        <w:insideV w:val="single" w:sz="4" w:space="0" w:color="auto"/>
+      </w:tblBorders>
+      <w:tblCellMar>
+        <w:top w:w="0" w:type="dxa"/>
+        <w:left w:w="108" w:type="dxa"/>
+        <w:bottom w:w="0" w:type="dxa"/>
+        <w:right w:w="108" w:type="dxa"/>
+      </w:tblCellMar>
+    </w:tblPr>
+  </w:style>
 </w:styles>
 </file>
 
@@ -1987,4 +4609,16 @@
   <a:objectDefaults/>
   <a:extraClrSchemeLst/>
 </a:theme>
+</file>
+
+<file path=customXml/item1.xml><?xml version="1.0" encoding="utf-8"?>
+<b:Sources xmlns:b="http://schemas.openxmlformats.org/officeDocument/2006/bibliography" xmlns="http://schemas.openxmlformats.org/officeDocument/2006/bibliography" SelectedStyle="\APA.XSL" StyleName="APA Fifth Edition"/>
+</file>
+
+<file path=customXml/itemProps1.xml><?xml version="1.0" encoding="utf-8"?>
+<ds:datastoreItem xmlns:ds="http://schemas.openxmlformats.org/officeDocument/2006/customXml" ds:itemID="{8561B48C-BA4A-4135-A232-DFC995A83A95}">
+  <ds:schemaRefs>
+    <ds:schemaRef ds:uri="http://schemas.openxmlformats.org/officeDocument/2006/bibliography"/>
+  </ds:schemaRefs>
+</ds:datastoreItem>
 </file>
</xml_diff>